<commit_message>
Export ticket with template
</commit_message>
<xml_diff>
--- a/ticket_generator/lovemaker.docx
+++ b/ticket_generator/lovemaker.docx
@@ -1,51 +1,51 @@
 
 <file path=word/document.xml><?xml version="1.0" encoding="utf-8"?>
-<w:document xmlns:ve="http://schemas.openxmlformats.org/markup-compatibility/2006" xmlns:o="urn:schemas-microsoft-com:office:office" xmlns:r="http://schemas.openxmlformats.org/officeDocument/2006/relationships" xmlns:m="http://schemas.openxmlformats.org/officeDocument/2006/math" xmlns:v="urn:schemas-microsoft-com:vml" xmlns:wp="http://schemas.openxmlformats.org/drawingml/2006/wordprocessingDrawing" xmlns:w10="urn:schemas-microsoft-com:office:word" xmlns:w="http://schemas.openxmlformats.org/wordprocessingml/2006/main" xmlns:wne="http://schemas.microsoft.com/office/word/2006/wordml" xmlns:a="http://schemas.openxmlformats.org/drawingml/2006/main" xmlns:c="http://schemas.openxmlformats.org/drawingml/2006/chart">
+<w:document xmlns:wpc="http://schemas.microsoft.com/office/word/2010/wordprocessingCanvas" xmlns:cx="http://schemas.microsoft.com/office/drawing/2014/chartex" xmlns:cx1="http://schemas.microsoft.com/office/drawing/2015/9/8/chartex" xmlns:cx2="http://schemas.microsoft.com/office/drawing/2015/10/21/chartex" xmlns:cx3="http://schemas.microsoft.com/office/drawing/2016/5/9/chartex" xmlns:cx4="http://schemas.microsoft.com/office/drawing/2016/5/10/chartex" xmlns:cx5="http://schemas.microsoft.com/office/drawing/2016/5/11/chartex" xmlns:cx6="http://schemas.microsoft.com/office/drawing/2016/5/12/chartex" xmlns:cx7="http://schemas.microsoft.com/office/drawing/2016/5/13/chartex" xmlns:cx8="http://schemas.microsoft.com/office/drawing/2016/5/14/chartex" xmlns:mc="http://schemas.openxmlformats.org/markup-compatibility/2006" xmlns:aink="http://schemas.microsoft.com/office/drawing/2016/ink" xmlns:am3d="http://schemas.microsoft.com/office/drawing/2017/model3d" xmlns:o="urn:schemas-microsoft-com:office:office" xmlns:r="http://schemas.openxmlformats.org/officeDocument/2006/relationships" xmlns:m="http://schemas.openxmlformats.org/officeDocument/2006/math" xmlns:v="urn:schemas-microsoft-com:vml" xmlns:wp14="http://schemas.microsoft.com/office/word/2010/wordprocessingDrawing" xmlns:wp="http://schemas.openxmlformats.org/drawingml/2006/wordprocessingDrawing" xmlns:w10="urn:schemas-microsoft-com:office:word" xmlns:w="http://schemas.openxmlformats.org/wordprocessingml/2006/main" xmlns:w14="http://schemas.microsoft.com/office/word/2010/wordml" xmlns:w15="http://schemas.microsoft.com/office/word/2012/wordml" xmlns:w16cex="http://schemas.microsoft.com/office/word/2018/wordml/cex" xmlns:w16cid="http://schemas.microsoft.com/office/word/2016/wordml/cid" xmlns:w16="http://schemas.microsoft.com/office/word/2018/wordml" xmlns:w16sdtdh="http://schemas.microsoft.com/office/word/2020/wordml/sdtdatahash" xmlns:w16se="http://schemas.microsoft.com/office/word/2015/wordml/symex" xmlns:wpg="http://schemas.microsoft.com/office/word/2010/wordprocessingGroup" xmlns:wpi="http://schemas.microsoft.com/office/word/2010/wordprocessingInk" xmlns:wne="http://schemas.microsoft.com/office/word/2006/wordml" xmlns:wps="http://schemas.microsoft.com/office/word/2010/wordprocessingShape" mc:Ignorable="w14 w15 w16se w16cid w16 w16cex w16sdtdh wp14">
   <w:body>
     <w:p>
       <w:pPr>
-        <w:jc w:val="both"/>
-      </w:pPr>
-      <w:r>
-        <w:rPr>
-          <w:lang w:val="ru-RU"/>
-          <w:position w:val="2"/>
-          <w:rFonts w:ascii="Times New Roman" w:hAnsi="Times New Roman" w:cs="Times New Roman" w:eastAsia="Times New Roman"/>
-          <w:sz w:val="36"/>
-          <w:szCs w:val="36"/>
-          <w:color w:val="000000"/>
-        </w:rPr>
-        <w:t>Test Title</w:t>
-      </w:r>
-    </w:p>
-    <w:p>
-      <w:pPr>
-        <w:jc w:val="right"/>
-      </w:pPr>
-      <w:r>
-        <w:rPr>
-          <w:lang w:val="ru-RU"/>
-          <w:position w:val="2"/>
-          <w:rFonts w:ascii="Times New Roman" w:hAnsi="Times New Roman" w:cs="Times New Roman" w:eastAsia="Times New Roman"/>
-          <w:sz w:val="36"/>
-          <w:szCs w:val="36"/>
-          <w:color w:val="000000"/>
-        </w:rPr>
-        <w:t>Билет № 1</w:t>
-      </w:r>
-      <w:r>
-        <w:rPr>
-          <w:lang w:val="ru-RU"/>
-          <w:position w:val="2"/>
-          <w:rFonts w:ascii="Times New Roman" w:hAnsi="Times New Roman" w:cs="Times New Roman" w:eastAsia="Times New Roman"/>
-          <w:sz w:val="36"/>
-          <w:szCs w:val="36"/>
-          <w:color w:val="000000"/>
-        </w:rPr>
-        <w:br/>
-      </w:r>
-    </w:p>
-    <w:p xmlns:p13="http://schemas.microsoft.com/office/word/2010/wordml" p13:paraId="2EB405C5" p13:textId="3A555C41">
+        <w:jc w:val="center"/>
+        <w:rPr>
+          <w:b/>
+          <w:bCs/>
+          <w:sz w:val="32"/>
+          <w:szCs w:val="32"/>
+          <w:lang w:val="en-US"/>
+        </w:rPr>
+      </w:pPr>
+      <w:r>
+        <w:rPr>
+          <w:b/>
+          <w:bCs/>
+          <w:sz w:val="32"/>
+          <w:szCs w:val="32"/>
+        </w:rPr>
+        <w:t>ВОПРОСЫ</w:t>
+      </w:r>
+      <w:r>
+        <w:rPr>
+          <w:b/>
+          <w:bCs/>
+          <w:sz w:val="32"/>
+          <w:szCs w:val="32"/>
+          <w:lang w:val="en-US"/>
+        </w:rPr>
+        <w:t>?</w:t>
+      </w:r>
+    </w:p>
+    <w:p>
+      <w:pPr>
+        <w:jc w:val="center"/>
+        <w:rPr>
+          <w:b/>
+          <w:bCs/>
+          <w:sz w:val="32"/>
+          <w:szCs w:val="32"/>
+          <w:lang w:val="en-US"/>
+        </w:rPr>
+      </w:pPr>
+    </w:p>
+    <w:p>
       <w:pPr>
         <w:pStyle w:val="a9"/>
         <w:numPr>
@@ -93,7 +93,7 @@
         <w:t>).</w:t>
       </w:r>
     </w:p>
-    <w:p xmlns:p13="http://schemas.microsoft.com/office/word/2010/wordml" p13:paraId="4B4E1C53" p13:textId="5B0E640E">
+    <w:p>
       <w:pPr>
         <w:pStyle w:val="a9"/>
         <w:numPr>
@@ -123,7 +123,7 @@
         <w:t>Основные понятия информатики (информационный ресурс, информатизация, информатизация общества, объект информатизации).</w:t>
       </w:r>
     </w:p>
-    <w:p xmlns:p13="http://schemas.microsoft.com/office/word/2010/wordml" p13:paraId="65BB0043" p13:textId="01C7BEDA">
+    <w:p>
       <w:pPr>
         <w:pStyle w:val="a9"/>
         <w:tabs>
@@ -144,7 +144,7 @@
           <w:noProof/>
         </w:rPr>
         <w:drawing>
-          <wp:inline xmlns:p17="http://schemas.microsoft.com/office/word/2010/wordprocessingDrawing" distT="0" distB="0" distL="0" distR="0" p17:anchorId="6556DEA9" p17:editId="6C4B8B23">
+          <wp:inline distT="0" distB="0" distL="0" distR="0" wp14:anchorId="6556DEA9" wp14:editId="6C4B8B23">
             <wp:extent cx="1927463" cy="2570018"/>
             <wp:effectExtent l="0" t="0" r="0" b="1905"/>
             <wp:docPr id="1" name="Рисунок 1" descr="Изображение выглядит как человек&#10;&#10;Автоматически созданное описание"/>
@@ -161,7 +161,7 @@
                     </pic:cNvPicPr>
                   </pic:nvPicPr>
                   <pic:blipFill>
-                    <a:blip r:embed="R5f6a610f4b4145d4" cstate="print">
+                    <a:blip r:embed="R38d06425993642c1" cstate="print">
                       <a:extLst>
                         <a:ext uri="{28A0092B-C50C-407E-A947-70E740481C1C}">
                           <a14:useLocalDpi xmlns:a14="http://schemas.microsoft.com/office/drawing/2010/main" val="0"/>
@@ -193,7 +193,7 @@
         </w:drawing>
       </w:r>
     </w:p>
-    <w:p xmlns:p13="http://schemas.microsoft.com/office/word/2010/wordml" p13:paraId="0EA17A1E" p13:textId="59D56951">
+    <w:p>
       <w:pPr>
         <w:pStyle w:val="a9"/>
         <w:numPr>
@@ -259,7 +259,7 @@
         <w:t>компьютеризация, телекоммуникации).</w:t>
       </w:r>
     </w:p>
-    <w:p xmlns:p13="http://schemas.microsoft.com/office/word/2010/wordml" p13:paraId="63D67BD5" p13:textId="17153925">
+    <w:p>
       <w:pPr>
         <w:pStyle w:val="a9"/>
         <w:numPr>
@@ -326,6 +326,26 @@
       </w:r>
     </w:p>
     <w:p>
+      <w:pPr>
+        <w:jc w:val="center"/>
+        <w:rPr>
+          <w:b/>
+          <w:bCs/>
+          <w:sz w:val="32"/>
+          <w:szCs w:val="32"/>
+        </w:rPr>
+      </w:pPr>
+      <w:r>
+        <w:rPr>
+          <w:b/>
+          <w:bCs/>
+          <w:sz w:val="32"/>
+          <w:szCs w:val="32"/>
+        </w:rPr>
+        <w:t>ОТВЕТЫ!</w:t>
+      </w:r>
+    </w:p>
+    <w:p>
       <w:pPr/>
     </w:p>
     <w:p>
@@ -335,48 +355,48 @@
     </w:p>
     <w:p>
       <w:pPr>
-        <w:jc w:val="both"/>
-      </w:pPr>
-      <w:r>
-        <w:rPr>
-          <w:lang w:val="ru-RU"/>
-          <w:position w:val="2"/>
-          <w:rFonts w:ascii="Times New Roman" w:hAnsi="Times New Roman" w:cs="Times New Roman" w:eastAsia="Times New Roman"/>
-          <w:sz w:val="36"/>
-          <w:szCs w:val="36"/>
-          <w:color w:val="000000"/>
-        </w:rPr>
-        <w:t>Test Title</w:t>
-      </w:r>
-    </w:p>
-    <w:p>
-      <w:pPr>
-        <w:jc w:val="right"/>
-      </w:pPr>
-      <w:r>
-        <w:rPr>
-          <w:lang w:val="ru-RU"/>
-          <w:position w:val="2"/>
-          <w:rFonts w:ascii="Times New Roman" w:hAnsi="Times New Roman" w:cs="Times New Roman" w:eastAsia="Times New Roman"/>
-          <w:sz w:val="36"/>
-          <w:szCs w:val="36"/>
-          <w:color w:val="000000"/>
-        </w:rPr>
-        <w:t>Билет № 2</w:t>
-      </w:r>
-      <w:r>
-        <w:rPr>
-          <w:lang w:val="ru-RU"/>
-          <w:position w:val="2"/>
-          <w:rFonts w:ascii="Times New Roman" w:hAnsi="Times New Roman" w:cs="Times New Roman" w:eastAsia="Times New Roman"/>
-          <w:sz w:val="36"/>
-          <w:szCs w:val="36"/>
-          <w:color w:val="000000"/>
-        </w:rPr>
-        <w:br/>
-      </w:r>
-    </w:p>
-    <w:p xmlns:p13="http://schemas.microsoft.com/office/word/2010/wordml" p13:paraId="4072D768" p13:textId="348FFAC6">
+        <w:jc w:val="center"/>
+        <w:rPr>
+          <w:b/>
+          <w:bCs/>
+          <w:sz w:val="32"/>
+          <w:szCs w:val="32"/>
+          <w:lang w:val="en-US"/>
+        </w:rPr>
+      </w:pPr>
+      <w:r>
+        <w:rPr>
+          <w:b/>
+          <w:bCs/>
+          <w:sz w:val="32"/>
+          <w:szCs w:val="32"/>
+        </w:rPr>
+        <w:t>ВОПРОСЫ</w:t>
+      </w:r>
+      <w:r>
+        <w:rPr>
+          <w:b/>
+          <w:bCs/>
+          <w:sz w:val="32"/>
+          <w:szCs w:val="32"/>
+          <w:lang w:val="en-US"/>
+        </w:rPr>
+        <w:t>?</w:t>
+      </w:r>
+    </w:p>
+    <w:p>
+      <w:pPr>
+        <w:jc w:val="center"/>
+        <w:rPr>
+          <w:b/>
+          <w:bCs/>
+          <w:sz w:val="32"/>
+          <w:szCs w:val="32"/>
+          <w:lang w:val="en-US"/>
+        </w:rPr>
+      </w:pPr>
+    </w:p>
+    <w:p>
       <w:pPr>
         <w:numPr>
           <w:ilvl w:val="0"/>
@@ -442,7 +462,7 @@
         <w:t>2.</w:t>
       </w:r>
     </w:p>
-    <w:p xmlns:p13="http://schemas.microsoft.com/office/word/2010/wordml" p13:paraId="10BE774B" p13:textId="1294421E">
+    <w:p>
       <w:pPr>
         <w:numPr>
           <w:ilvl w:val="0"/>
@@ -496,7 +516,7 @@
         <w:t>.</w:t>
       </w:r>
     </w:p>
-    <w:p xmlns:p13="http://schemas.microsoft.com/office/word/2010/wordml" p13:paraId="0C710EED" p13:textId="16C33007">
+    <w:p>
       <w:pPr>
         <w:numPr>
           <w:ilvl w:val="0"/>
@@ -550,7 +570,7 @@
         <w:t xml:space="preserve"> в двоичную систему, восьмеричную и шестнадцатеричную систему счисления.</w:t>
       </w:r>
     </w:p>
-    <w:p xmlns:p13="http://schemas.microsoft.com/office/word/2010/wordml" p13:paraId="68565477" p13:textId="2ECD84CB">
+    <w:p>
       <w:pPr>
         <w:widowControl w:val="0"/>
         <w:numPr>
@@ -674,7 +694,7 @@
         <w:t>.</w:t>
       </w:r>
     </w:p>
-    <w:p xmlns:p13="http://schemas.microsoft.com/office/word/2010/wordml" p13:paraId="7FDFF930" p13:textId="31C12B64">
+    <w:p>
       <w:pPr>
         <w:numPr>
           <w:ilvl w:val="0"/>
@@ -725,7 +745,7 @@
         <w:t xml:space="preserve"> Word.</w:t>
       </w:r>
     </w:p>
-    <w:p xmlns:p13="http://schemas.microsoft.com/office/word/2010/wordml" p13:paraId="4E67A1B2" p13:textId="77777777">
+    <w:p>
       <w:pPr>
         <w:numPr>
           <w:ilvl w:val="0"/>
@@ -798,7 +818,7 @@
         <w:t>, 14.</w:t>
       </w:r>
     </w:p>
-    <w:p xmlns:p13="http://schemas.microsoft.com/office/word/2010/wordml" p13:paraId="78B2FBDB" p13:textId="77777777">
+    <w:p>
       <w:pPr>
         <w:numPr>
           <w:ilvl w:val="0"/>
@@ -827,7 +847,7 @@
         <w:t>Вставить функцию в итоговые ячейки для подсчета общий суммы числовых данных столбцов.</w:t>
       </w:r>
     </w:p>
-    <w:p xmlns:p13="http://schemas.microsoft.com/office/word/2010/wordml" p13:paraId="05750ABB" p13:textId="77777777">
+    <w:p>
       <w:pPr>
         <w:numPr>
           <w:ilvl w:val="0"/>
@@ -878,7 +898,7 @@
         <w:t xml:space="preserve"> по центру ячейки.</w:t>
       </w:r>
     </w:p>
-    <w:p xmlns:p13="http://schemas.microsoft.com/office/word/2010/wordml" p13:paraId="7629594F" p13:textId="3104184E">
+    <w:p>
       <w:pPr>
         <w:keepNext/>
         <w:keepLines/>
@@ -926,7 +946,7 @@
         <w:t xml:space="preserve">: </w:t>
       </w:r>
     </w:p>
-    <w:p xmlns:p13="http://schemas.microsoft.com/office/word/2010/wordml" p13:paraId="2B542070" p13:textId="77777777">
+    <w:p>
       <w:pPr>
         <w:numPr>
           <w:ilvl w:val="0"/>
@@ -992,7 +1012,7 @@
         <w:t xml:space="preserve"> 14, размещение с помощью знака  табуляции.</w:t>
       </w:r>
     </w:p>
-    <w:p xmlns:p13="http://schemas.microsoft.com/office/word/2010/wordml" p13:paraId="556D4287" p13:textId="77777777">
+    <w:p>
       <w:pPr>
         <w:numPr>
           <w:ilvl w:val="0"/>
@@ -1018,7 +1038,7 @@
         <w:t>Звание и фамилия на одной строке со смещением фамилии вниз на 15пт.</w:t>
       </w:r>
     </w:p>
-    <w:p xmlns:p13="http://schemas.microsoft.com/office/word/2010/wordml" p13:paraId="5B9E06B7" p13:textId="77777777">
+    <w:p>
       <w:pPr>
         <w:numPr>
           <w:ilvl w:val="0"/>
@@ -1064,7 +1084,7 @@
         <w:t xml:space="preserve"> 14, Ж, выравнивание по центру,</w:t>
       </w:r>
     </w:p>
-    <w:p xmlns:p13="http://schemas.microsoft.com/office/word/2010/wordml" p13:paraId="587473DE" p13:textId="77777777">
+    <w:p>
       <w:pPr>
         <w:numPr>
           <w:ilvl w:val="0"/>
@@ -1111,7 +1131,7 @@
         <w:t xml:space="preserve"> 14, выравнивание по ширине страницы, абзацный отступ 1,25см, межстрочный интервал 1,15.</w:t>
       </w:r>
     </w:p>
-    <w:p xmlns:p13="http://schemas.microsoft.com/office/word/2010/wordml" p13:paraId="068E003E" p13:textId="77777777">
+    <w:p>
       <w:pPr>
         <w:numPr>
           <w:ilvl w:val="0"/>
@@ -1137,7 +1157,7 @@
         <w:t>Нумерация текста (1 место, 2 место, 3 место) автоматическая.</w:t>
       </w:r>
     </w:p>
-    <w:p xmlns:p13="http://schemas.microsoft.com/office/word/2010/wordml" p13:paraId="10ABEFEA" p13:textId="77777777">
+    <w:p>
       <w:pPr>
         <w:numPr>
           <w:ilvl w:val="0"/>
@@ -1183,7 +1203,7 @@
         <w:t>.</w:t>
       </w:r>
     </w:p>
-    <w:p xmlns:p13="http://schemas.microsoft.com/office/word/2010/wordml" p13:paraId="2F1FAFFD" p13:textId="5E1BFE2F">
+    <w:p>
       <w:pPr>
         <w:numPr>
           <w:ilvl w:val="0"/>
@@ -1212,7 +1232,7 @@
         <w:t>Создать таблицу в текстовом процессоре и по данным таблицы построить цилиндрическую гистограмму средствами Microsoft Word:</w:t>
       </w:r>
     </w:p>
-    <w:p xmlns:p13="http://schemas.microsoft.com/office/word/2010/wordml" p13:paraId="6DAF376D" p13:textId="77777777">
+    <w:p>
       <w:pPr>
         <w:numPr>
           <w:ilvl w:val="0"/>
@@ -1263,7 +1283,7 @@
         <w:t xml:space="preserve"> 14, выравнивание по центру ячейки.</w:t>
       </w:r>
     </w:p>
-    <w:p xmlns:p13="http://schemas.microsoft.com/office/word/2010/wordml" p13:paraId="75EE4B7A" p13:textId="77777777">
+    <w:p>
       <w:pPr>
         <w:numPr>
           <w:ilvl w:val="0"/>
@@ -1292,7 +1312,7 @@
         <w:t>Стиль гистограммы – столбцы гистограмм имеют цветовую гамму по месяцам: март – градиентная заливка «ОКЕАН», апрель – узорная заливка «ГОРИЗОНТАЛЬНЫЙ КИРПИЧ», май – текстура «ЗЕЛЁНЫЙ МРАМОР».</w:t>
       </w:r>
     </w:p>
-    <w:p xmlns:p13="http://schemas.microsoft.com/office/word/2010/wordml" p13:paraId="51D28353" p13:textId="77777777">
+    <w:p>
       <w:pPr>
         <w:numPr>
           <w:ilvl w:val="0"/>
@@ -1321,7 +1341,7 @@
         <w:t>Список месяцев расположен справа от столбцов гистограммы, номера групп расположены под столбцами гистограммы.</w:t>
       </w:r>
     </w:p>
-    <w:p xmlns:p13="http://schemas.microsoft.com/office/word/2010/wordml" p13:paraId="1404F8AC" p13:textId="77777777">
+    <w:p>
       <w:pPr>
         <w:numPr>
           <w:ilvl w:val="0"/>
@@ -1372,7 +1392,7 @@
         <w:t xml:space="preserve"> (Заголовки), 18, «Ж».</w:t>
       </w:r>
     </w:p>
-    <w:p xmlns:p13="http://schemas.microsoft.com/office/word/2010/wordml" p13:paraId="1DC49915" p13:textId="0B124C91">
+    <w:p>
       <w:pPr>
         <w:numPr>
           <w:ilvl w:val="0"/>
@@ -1437,7 +1457,7 @@
         <w:t>.</w:t>
       </w:r>
     </w:p>
-    <w:p xmlns:p13="http://schemas.microsoft.com/office/word/2010/wordml" p13:paraId="1A316FC1" p13:textId="77777777">
+    <w:p>
       <w:pPr>
         <w:numPr>
           <w:ilvl w:val="0"/>
@@ -1487,7 +1507,7 @@
         <w:t xml:space="preserve"> </w:t>
       </w:r>
     </w:p>
-    <w:p xmlns:p13="http://schemas.microsoft.com/office/word/2010/wordml" p13:paraId="759910A2" p13:textId="77777777">
+    <w:p>
       <w:pPr>
         <w:numPr>
           <w:ilvl w:val="0"/>
@@ -1514,7 +1534,7 @@
         <w:t>данные в таблицу Word должны автоматически передаваться из таблицы Excel (при изменении в ней исходных данных).</w:t>
       </w:r>
     </w:p>
-    <w:p xmlns:p13="http://schemas.microsoft.com/office/word/2010/wordml" p13:paraId="43F95EAA" p13:textId="287D6053">
+    <w:p>
       <w:pPr>
         <w:numPr>
           <w:ilvl w:val="0"/>
@@ -1729,7 +1749,7 @@
         <w:t>, выравнивание по центру ячейки.</w:t>
       </w:r>
     </w:p>
-    <w:p xmlns:p13="http://schemas.microsoft.com/office/word/2010/wordml" p13:paraId="34027279" p13:textId="5158C848">
+    <w:p>
       <w:pPr>
         <w:numPr>
           <w:ilvl w:val="0"/>
@@ -1756,7 +1776,7 @@
         <w:t>Ниже приведены запросы к поисковому серверу. Расположите номера запросов в порядке возрастания количества страниц, которые найдет поисковый сервер по каждому запросу. Для обозначения логической операции «ИЛИ» в запросе используется символ |, а для логической операции «И» – &amp;.</w:t>
       </w:r>
     </w:p>
-    <w:p xmlns:p13="http://schemas.microsoft.com/office/word/2010/wordml" p13:paraId="5CEE67F8" p13:textId="77777777">
+    <w:p>
       <w:pPr>
         <w:pStyle w:val="leftmargin"/>
         <w:shd w:val="clear" w:color="auto" w:fill="FFFFFF"/>
@@ -1778,7 +1798,7 @@
         <w:t>1) принтеры &amp; сканеры &amp; продажа</w:t>
       </w:r>
     </w:p>
-    <w:p xmlns:p13="http://schemas.microsoft.com/office/word/2010/wordml" p13:paraId="41177108" p13:textId="77777777">
+    <w:p>
       <w:pPr>
         <w:pStyle w:val="leftmargin"/>
         <w:shd w:val="clear" w:color="auto" w:fill="FFFFFF"/>
@@ -1800,7 +1820,7 @@
         <w:t>2) принтеры &amp; продажа</w:t>
       </w:r>
     </w:p>
-    <w:p xmlns:p13="http://schemas.microsoft.com/office/word/2010/wordml" p13:paraId="3B5814E0" p13:textId="77777777">
+    <w:p>
       <w:pPr>
         <w:pStyle w:val="leftmargin"/>
         <w:shd w:val="clear" w:color="auto" w:fill="FFFFFF"/>
@@ -1822,7 +1842,7 @@
         <w:t>3) принтеры | продажа</w:t>
       </w:r>
     </w:p>
-    <w:p xmlns:p13="http://schemas.microsoft.com/office/word/2010/wordml" p13:paraId="3D25AE77" p13:textId="77777777">
+    <w:p>
       <w:pPr>
         <w:pStyle w:val="leftmargin"/>
         <w:shd w:val="clear" w:color="auto" w:fill="FFFFFF"/>
@@ -1844,7 +1864,7 @@
         <w:t>4) принтеры | сканеры | продажа</w:t>
       </w:r>
     </w:p>
-    <w:p xmlns:p13="http://schemas.microsoft.com/office/word/2010/wordml" p13:paraId="69A2E3F1" p13:textId="656ACE15">
+    <w:p>
       <w:pPr>
         <w:pStyle w:val="leftmargin"/>
         <w:shd w:val="clear" w:color="auto" w:fill="FFFFFF"/>
@@ -1866,7 +1886,7 @@
         <w:t>Используя данные таблицы, расположите номера запросов в порядке возрастания количества страниц, которые найдет поисковый сервер по каждому запросу.</w:t>
       </w:r>
     </w:p>
-    <w:p xmlns:p13="http://schemas.microsoft.com/office/word/2010/wordml" p13:paraId="290F9727" p13:textId="77777777">
+    <w:p>
       <w:pPr>
         <w:pStyle w:val="leftmargin"/>
         <w:shd w:val="clear" w:color="auto" w:fill="FFFFFF"/>
@@ -1888,7 +1908,7 @@
         <w:t>1) Модемы | факсы &amp; продажа</w:t>
       </w:r>
     </w:p>
-    <w:p xmlns:p13="http://schemas.microsoft.com/office/word/2010/wordml" p13:paraId="56267DA5" p13:textId="77777777">
+    <w:p>
       <w:pPr>
         <w:pStyle w:val="leftmargin"/>
         <w:shd w:val="clear" w:color="auto" w:fill="FFFFFF"/>
@@ -1910,7 +1930,7 @@
         <w:t>2) Модемы &amp; продажа</w:t>
       </w:r>
     </w:p>
-    <w:p xmlns:p13="http://schemas.microsoft.com/office/word/2010/wordml" p13:paraId="1DAF11EA" p13:textId="77777777">
+    <w:p>
       <w:pPr>
         <w:pStyle w:val="leftmargin"/>
         <w:shd w:val="clear" w:color="auto" w:fill="FFFFFF"/>
@@ -1932,7 +1952,7 @@
         <w:t>3) Модемы | продажа</w:t>
       </w:r>
     </w:p>
-    <w:p xmlns:p13="http://schemas.microsoft.com/office/word/2010/wordml" p13:paraId="604EF1DB" p13:textId="77777777">
+    <w:p>
       <w:pPr>
         <w:pStyle w:val="leftmargin"/>
         <w:shd w:val="clear" w:color="auto" w:fill="FFFFFF"/>
@@ -1954,7 +1974,7 @@
         <w:t>4) Модемы &amp; факсы | продажа</w:t>
       </w:r>
     </w:p>
-    <w:p xmlns:p13="http://schemas.microsoft.com/office/word/2010/wordml" p13:paraId="4FA15312" p13:textId="26E2E676">
+    <w:p>
       <w:pPr>
         <w:pStyle w:val="leftmargin"/>
         <w:shd w:val="clear" w:color="auto" w:fill="FFFFFF"/>
@@ -1976,7 +1996,7 @@
         <w:t xml:space="preserve">Ниже приведены запросы к поисковому серверу. Расположите номера запросов в порядке возрастания количества страниц, которые найдёт поисковый сервер по каждому запросу. </w:t>
       </w:r>
     </w:p>
-    <w:p xmlns:p13="http://schemas.microsoft.com/office/word/2010/wordml" p13:paraId="7AFCC4AF" p13:textId="77777777">
+    <w:p>
       <w:pPr>
         <w:pStyle w:val="leftmargin"/>
         <w:shd w:val="clear" w:color="auto" w:fill="FFFFFF"/>
@@ -2017,7 +2037,7 @@
         <w:t>.</w:t>
       </w:r>
     </w:p>
-    <w:p xmlns:p13="http://schemas.microsoft.com/office/word/2010/wordml" p13:paraId="4E126409" p13:textId="77777777">
+    <w:p>
       <w:pPr>
         <w:pStyle w:val="leftmargin"/>
         <w:shd w:val="clear" w:color="auto" w:fill="FFFFFF"/>
@@ -2039,7 +2059,7 @@
         <w:t>1) Толстой &amp; "Анна Каренина"</w:t>
       </w:r>
     </w:p>
-    <w:p xmlns:p13="http://schemas.microsoft.com/office/word/2010/wordml" p13:paraId="32948DDA" p13:textId="77777777">
+    <w:p>
       <w:pPr>
         <w:pStyle w:val="leftmargin"/>
         <w:shd w:val="clear" w:color="auto" w:fill="FFFFFF"/>
@@ -2061,7 +2081,7 @@
         <w:t>2) Толстой | Анна | Каренина</w:t>
       </w:r>
     </w:p>
-    <w:p xmlns:p13="http://schemas.microsoft.com/office/word/2010/wordml" p13:paraId="0812C335" p13:textId="77777777">
+    <w:p>
       <w:pPr>
         <w:pStyle w:val="leftmargin"/>
         <w:shd w:val="clear" w:color="auto" w:fill="FFFFFF"/>
@@ -2083,7 +2103,7 @@
         <w:t>3) Толстой | Каренина</w:t>
       </w:r>
     </w:p>
-    <w:p xmlns:p13="http://schemas.microsoft.com/office/word/2010/wordml" p13:paraId="52D78804" p13:textId="77777777">
+    <w:p>
       <w:pPr>
         <w:pStyle w:val="leftmargin"/>
         <w:shd w:val="clear" w:color="auto" w:fill="FFFFFF"/>
@@ -2105,7 +2125,7 @@
         <w:t>4) Толстой &amp; Анна &amp; Каренина</w:t>
       </w:r>
     </w:p>
-    <w:p xmlns:p13="http://schemas.microsoft.com/office/word/2010/wordml" p13:paraId="3189F166" p13:textId="6C4514B8">
+    <w:p>
       <w:pPr>
         <w:shd w:val="clear" w:color="auto" w:fill="FFFFFF"/>
         <w:spacing w:after="0" w:line="240" w:lineRule="auto"/>
@@ -2128,7 +2148,7 @@
         <w:t>В языке запросов поискового сервера для обозначения логической операции «ИЛИ» используется символ «|», а для обозначения логической операции «И» — символ «&amp;».</w:t>
       </w:r>
     </w:p>
-    <w:p xmlns:p13="http://schemas.microsoft.com/office/word/2010/wordml" p13:paraId="13FE97C5" p13:textId="77777777">
+    <w:p>
       <w:pPr>
         <w:shd w:val="clear" w:color="auto" w:fill="FFFFFF"/>
         <w:spacing w:after="0" w:line="240" w:lineRule="auto"/>
@@ -2151,7 +2171,7 @@
         <w:t>В таблице приведены запросы и количество найденных по ним страниц некоторого сегмента сети Интернет.</w:t>
       </w:r>
     </w:p>
-    <w:p xmlns:p13="http://schemas.microsoft.com/office/word/2010/wordml" p13:paraId="29111F82" p13:textId="77777777">
+    <w:p>
       <w:pPr>
         <w:shd w:val="clear" w:color="auto" w:fill="FFFFFF"/>
         <w:spacing w:after="0" w:line="240" w:lineRule="auto"/>
@@ -2164,7 +2184,7 @@
         </w:rPr>
       </w:pPr>
     </w:p>
-    <w:p xmlns:p13="http://schemas.microsoft.com/office/word/2010/wordml" p13:paraId="353DD587" p13:textId="77777777">
+    <w:p>
       <w:pPr>
         <w:shd w:val="clear" w:color="auto" w:fill="FFFFFF"/>
         <w:spacing w:after="0" w:line="240" w:lineRule="auto"/>
@@ -2207,7 +2227,7 @@
         <w:t>?</w:t>
       </w:r>
     </w:p>
-    <w:p xmlns:p13="http://schemas.microsoft.com/office/word/2010/wordml" p13:paraId="20357EE0" p13:textId="77777777">
+    <w:p>
       <w:pPr>
         <w:shd w:val="clear" w:color="auto" w:fill="FFFFFF"/>
         <w:spacing w:after="0" w:line="240" w:lineRule="auto"/>
@@ -2230,7 +2250,7 @@
         <w:t>Считается, что все запросы выполнялись практически одновременно, так что набор страниц, содержащих все искомые слова, не изменялся за время выполнения запросов.</w:t>
       </w:r>
     </w:p>
-    <w:p xmlns:p13="http://schemas.microsoft.com/office/word/2010/wordml" p13:paraId="3F512141" p13:textId="30BAA1FC">
+    <w:p>
       <w:pPr>
         <w:shd w:val="clear" w:color="auto" w:fill="FFFFFF"/>
         <w:spacing w:after="0" w:line="240" w:lineRule="auto"/>
@@ -2253,7 +2273,7 @@
         <w:t>В таблице приведены запросы и количество страниц, которые нашел поисковый сервер по этим запросам в некотором сегменте Интернета:</w:t>
       </w:r>
     </w:p>
-    <w:p xmlns:p13="http://schemas.microsoft.com/office/word/2010/wordml" p13:paraId="3E6340D4" p13:textId="77777777">
+    <w:p>
       <w:pPr>
         <w:shd w:val="clear" w:color="auto" w:fill="FFFFFF"/>
         <w:spacing w:after="0" w:line="240" w:lineRule="auto"/>
@@ -2272,7 +2292,7 @@
         <w:t> </w:t>
       </w:r>
     </w:p>
-    <w:p xmlns:p13="http://schemas.microsoft.com/office/word/2010/wordml" p13:paraId="7B53DA9D" p13:textId="551B8D90">
+    <w:p>
       <w:pPr>
         <w:shd w:val="clear" w:color="auto" w:fill="FFFFFF"/>
         <w:spacing w:after="0" w:line="240" w:lineRule="auto"/>
@@ -2333,520 +2353,1441 @@
         <w:t>?</w:t>
       </w:r>
     </w:p>
+    <w:p>
+      <w:pPr>
+        <w:jc w:val="center"/>
+        <w:rPr>
+          <w:b/>
+          <w:bCs/>
+          <w:sz w:val="32"/>
+          <w:szCs w:val="32"/>
+        </w:rPr>
+      </w:pPr>
+      <w:r>
+        <w:rPr>
+          <w:b/>
+          <w:bCs/>
+          <w:sz w:val="32"/>
+          <w:szCs w:val="32"/>
+        </w:rPr>
+        <w:t>ОТВЕТЫ!</w:t>
+      </w:r>
+    </w:p>
     <w:sectPr>
+      <w:headerReference w:type="default" r:id="rId8"/>
+      <w:footerReference w:type="default" r:id="rId9"/>
       <w:pgSz w:w="11906" w:h="16838"/>
-      <w:pgMar w:top="1440" w:right="1440" w:bottom="1440" w:left="1440" w:header="708" w:footer="708" w:gutter="0"/>
-      <w:cols w:space="708"/>
-      <w:docGrid w:linePitch="360"/>
+      <w:pgMar w:top="851" w:right="851" w:bottom="709" w:left="1134" w:header="0" w:footer="0" w:gutter="0"/>
+      <w:cols w:space="720"/>
+      <w:formProt w:val="0"/>
+      <w:docGrid w:linePitch="360" w:charSpace="8192"/>
     </w:sectPr>
   </w:body>
 </w:document>
 </file>
 
+<file path=word/endnotes.xml><?xml version="1.0" encoding="utf-8"?>
+<w:endnotes xmlns:wpc="http://schemas.microsoft.com/office/word/2010/wordprocessingCanvas" xmlns:cx="http://schemas.microsoft.com/office/drawing/2014/chartex" xmlns:cx1="http://schemas.microsoft.com/office/drawing/2015/9/8/chartex" xmlns:cx2="http://schemas.microsoft.com/office/drawing/2015/10/21/chartex" xmlns:cx3="http://schemas.microsoft.com/office/drawing/2016/5/9/chartex" xmlns:cx4="http://schemas.microsoft.com/office/drawing/2016/5/10/chartex" xmlns:cx5="http://schemas.microsoft.com/office/drawing/2016/5/11/chartex" xmlns:cx6="http://schemas.microsoft.com/office/drawing/2016/5/12/chartex" xmlns:cx7="http://schemas.microsoft.com/office/drawing/2016/5/13/chartex" xmlns:cx8="http://schemas.microsoft.com/office/drawing/2016/5/14/chartex" xmlns:mc="http://schemas.openxmlformats.org/markup-compatibility/2006" xmlns:aink="http://schemas.microsoft.com/office/drawing/2016/ink" xmlns:am3d="http://schemas.microsoft.com/office/drawing/2017/model3d" xmlns:o="urn:schemas-microsoft-com:office:office" xmlns:r="http://schemas.openxmlformats.org/officeDocument/2006/relationships" xmlns:m="http://schemas.openxmlformats.org/officeDocument/2006/math" xmlns:v="urn:schemas-microsoft-com:vml" xmlns:wp14="http://schemas.microsoft.com/office/word/2010/wordprocessingDrawing" xmlns:wp="http://schemas.openxmlformats.org/drawingml/2006/wordprocessingDrawing" xmlns:w10="urn:schemas-microsoft-com:office:word" xmlns:w="http://schemas.openxmlformats.org/wordprocessingml/2006/main" xmlns:w14="http://schemas.microsoft.com/office/word/2010/wordml" xmlns:w15="http://schemas.microsoft.com/office/word/2012/wordml" xmlns:w16cex="http://schemas.microsoft.com/office/word/2018/wordml/cex" xmlns:w16cid="http://schemas.microsoft.com/office/word/2016/wordml/cid" xmlns:w16="http://schemas.microsoft.com/office/word/2018/wordml" xmlns:w16sdtdh="http://schemas.microsoft.com/office/word/2020/wordml/sdtdatahash" xmlns:w16se="http://schemas.microsoft.com/office/word/2015/wordml/symex" xmlns:wpg="http://schemas.microsoft.com/office/word/2010/wordprocessingGroup" xmlns:wpi="http://schemas.microsoft.com/office/word/2010/wordprocessingInk" xmlns:wne="http://schemas.microsoft.com/office/word/2006/wordml" xmlns:wps="http://schemas.microsoft.com/office/word/2010/wordprocessingShape" mc:Ignorable="w14 w15 w16se w16cid w16 w16cex w16sdtdh wp14">
+  <w:endnote w:type="separator" w:id="-1">
+    <w:p>
+      <w:pPr>
+        <w:spacing w:after="0" w:line="240" w:lineRule="auto"/>
+      </w:pPr>
+      <w:r>
+        <w:separator/>
+      </w:r>
+    </w:p>
+  </w:endnote>
+  <w:endnote w:type="continuationSeparator" w:id="0">
+    <w:p>
+      <w:pPr>
+        <w:spacing w:after="0" w:line="240" w:lineRule="auto"/>
+      </w:pPr>
+      <w:r>
+        <w:continuationSeparator/>
+      </w:r>
+    </w:p>
+  </w:endnote>
+</w:endnotes>
+</file>
+
+<file path=word/footer1.xml><?xml version="1.0" encoding="utf-8"?>
+<w:ftr xmlns:wpc="http://schemas.microsoft.com/office/word/2010/wordprocessingCanvas" xmlns:cx="http://schemas.microsoft.com/office/drawing/2014/chartex" xmlns:cx1="http://schemas.microsoft.com/office/drawing/2015/9/8/chartex" xmlns:cx2="http://schemas.microsoft.com/office/drawing/2015/10/21/chartex" xmlns:cx3="http://schemas.microsoft.com/office/drawing/2016/5/9/chartex" xmlns:cx4="http://schemas.microsoft.com/office/drawing/2016/5/10/chartex" xmlns:cx5="http://schemas.microsoft.com/office/drawing/2016/5/11/chartex" xmlns:cx6="http://schemas.microsoft.com/office/drawing/2016/5/12/chartex" xmlns:cx7="http://schemas.microsoft.com/office/drawing/2016/5/13/chartex" xmlns:cx8="http://schemas.microsoft.com/office/drawing/2016/5/14/chartex" xmlns:mc="http://schemas.openxmlformats.org/markup-compatibility/2006" xmlns:aink="http://schemas.microsoft.com/office/drawing/2016/ink" xmlns:am3d="http://schemas.microsoft.com/office/drawing/2017/model3d" xmlns:o="urn:schemas-microsoft-com:office:office" xmlns:r="http://schemas.openxmlformats.org/officeDocument/2006/relationships" xmlns:m="http://schemas.openxmlformats.org/officeDocument/2006/math" xmlns:v="urn:schemas-microsoft-com:vml" xmlns:wp14="http://schemas.microsoft.com/office/word/2010/wordprocessingDrawing" xmlns:wp="http://schemas.openxmlformats.org/drawingml/2006/wordprocessingDrawing" xmlns:w10="urn:schemas-microsoft-com:office:word" xmlns:w="http://schemas.openxmlformats.org/wordprocessingml/2006/main" xmlns:w14="http://schemas.microsoft.com/office/word/2010/wordml" xmlns:w15="http://schemas.microsoft.com/office/word/2012/wordml" xmlns:w16cex="http://schemas.microsoft.com/office/word/2018/wordml/cex" xmlns:w16cid="http://schemas.microsoft.com/office/word/2016/wordml/cid" xmlns:w16="http://schemas.microsoft.com/office/word/2018/wordml" xmlns:w16sdtdh="http://schemas.microsoft.com/office/word/2020/wordml/sdtdatahash" xmlns:w16se="http://schemas.microsoft.com/office/word/2015/wordml/symex" xmlns:wpg="http://schemas.microsoft.com/office/word/2010/wordprocessingGroup" xmlns:wpi="http://schemas.microsoft.com/office/word/2010/wordprocessingInk" xmlns:wne="http://schemas.microsoft.com/office/word/2006/wordml" xmlns:wps="http://schemas.microsoft.com/office/word/2010/wordprocessingShape" mc:Ignorable="w14 w15 w16se w16cid w16 w16cex w16sdtdh wp14">
+  <w:p>
+    <w:pPr>
+      <w:jc w:val="both"/>
+      <w:rPr>
+        <w:sz w:val="28"/>
+        <w:szCs w:val="28"/>
+      </w:rPr>
+    </w:pPr>
+    <w:r>
+      <w:rPr>
+        <w:sz w:val="28"/>
+        <w:szCs w:val="28"/>
+      </w:rPr>
+      <w:t xml:space="preserve">Начальник </w:t>
+    </w:r>
+    <w:r>
+      <w:rPr>
+        <w:sz w:val="28"/>
+        <w:szCs w:val="28"/>
+      </w:rPr>
+      <w:t>23</w:t>
+    </w:r>
+    <w:r>
+      <w:rPr>
+        <w:sz w:val="28"/>
+        <w:szCs w:val="28"/>
+      </w:rPr>
+      <w:t xml:space="preserve"> кафедры (защиты информации в радиолиниях систем и комплексов вооружения, военной и специальной техники)</w:t>
+    </w:r>
+  </w:p>
+  <w:p>
+    <w:pPr>
+      <w:jc w:val="both"/>
+      <w:rPr>
+        <w:sz w:val="28"/>
+        <w:szCs w:val="28"/>
+      </w:rPr>
+    </w:pPr>
+  </w:p>
+  <w:p>
+    <w:pPr>
+      <w:jc w:val="center"/>
+      <w:rPr>
+        <w:sz w:val="28"/>
+        <w:szCs w:val="28"/>
+      </w:rPr>
+    </w:pPr>
+    <w:r>
+      <w:rPr>
+        <w:sz w:val="28"/>
+        <w:szCs w:val="28"/>
+      </w:rPr>
+      <w:t>под</w:t>
+    </w:r>
+    <w:r>
+      <w:rPr>
+        <w:sz w:val="28"/>
+        <w:szCs w:val="28"/>
+      </w:rPr>
+      <w:t>полковник</w:t>
+    </w:r>
+    <w:r>
+      <w:rPr>
+        <w:sz w:val="28"/>
+        <w:szCs w:val="28"/>
+      </w:rPr>
+      <w:tab/>
+    </w:r>
+    <w:r>
+      <w:rPr>
+        <w:sz w:val="28"/>
+        <w:szCs w:val="28"/>
+      </w:rPr>
+      <w:tab/>
+    </w:r>
+    <w:r>
+      <w:rPr>
+        <w:sz w:val="28"/>
+        <w:szCs w:val="28"/>
+      </w:rPr>
+      <w:tab/>
+    </w:r>
+    <w:r>
+      <w:rPr>
+        <w:sz w:val="28"/>
+        <w:szCs w:val="28"/>
+      </w:rPr>
+      <w:t xml:space="preserve">                                            </w:t>
+    </w:r>
+    <w:r>
+      <w:rPr>
+        <w:sz w:val="28"/>
+        <w:szCs w:val="28"/>
+      </w:rPr>
+      <w:tab/>
+    </w:r>
+    <w:r>
+      <w:rPr>
+        <w:sz w:val="28"/>
+        <w:szCs w:val="28"/>
+      </w:rPr>
+      <w:tab/>
+    </w:r>
+    <w:r>
+      <w:rPr>
+        <w:sz w:val="28"/>
+        <w:szCs w:val="28"/>
+      </w:rPr>
+      <w:t xml:space="preserve">        Д.Самойленко</w:t>
+    </w:r>
+  </w:p>
+  <w:p>
+    <w:pPr>
+      <w:pStyle w:val="af"/>
+      <w:jc w:val="both"/>
+      <w:rPr>
+        <w:sz w:val="26"/>
+        <w:szCs w:val="26"/>
+      </w:rPr>
+    </w:pPr>
+  </w:p>
+  <w:p>
+    <w:pPr>
+      <w:pStyle w:val="af"/>
+    </w:pPr>
+  </w:p>
+</w:ftr>
+</file>
+
+<file path=word/footnotes.xml><?xml version="1.0" encoding="utf-8"?>
+<w:footnotes xmlns:wpc="http://schemas.microsoft.com/office/word/2010/wordprocessingCanvas" xmlns:cx="http://schemas.microsoft.com/office/drawing/2014/chartex" xmlns:cx1="http://schemas.microsoft.com/office/drawing/2015/9/8/chartex" xmlns:cx2="http://schemas.microsoft.com/office/drawing/2015/10/21/chartex" xmlns:cx3="http://schemas.microsoft.com/office/drawing/2016/5/9/chartex" xmlns:cx4="http://schemas.microsoft.com/office/drawing/2016/5/10/chartex" xmlns:cx5="http://schemas.microsoft.com/office/drawing/2016/5/11/chartex" xmlns:cx6="http://schemas.microsoft.com/office/drawing/2016/5/12/chartex" xmlns:cx7="http://schemas.microsoft.com/office/drawing/2016/5/13/chartex" xmlns:cx8="http://schemas.microsoft.com/office/drawing/2016/5/14/chartex" xmlns:mc="http://schemas.openxmlformats.org/markup-compatibility/2006" xmlns:aink="http://schemas.microsoft.com/office/drawing/2016/ink" xmlns:am3d="http://schemas.microsoft.com/office/drawing/2017/model3d" xmlns:o="urn:schemas-microsoft-com:office:office" xmlns:r="http://schemas.openxmlformats.org/officeDocument/2006/relationships" xmlns:m="http://schemas.openxmlformats.org/officeDocument/2006/math" xmlns:v="urn:schemas-microsoft-com:vml" xmlns:wp14="http://schemas.microsoft.com/office/word/2010/wordprocessingDrawing" xmlns:wp="http://schemas.openxmlformats.org/drawingml/2006/wordprocessingDrawing" xmlns:w10="urn:schemas-microsoft-com:office:word" xmlns:w="http://schemas.openxmlformats.org/wordprocessingml/2006/main" xmlns:w14="http://schemas.microsoft.com/office/word/2010/wordml" xmlns:w15="http://schemas.microsoft.com/office/word/2012/wordml" xmlns:w16cex="http://schemas.microsoft.com/office/word/2018/wordml/cex" xmlns:w16cid="http://schemas.microsoft.com/office/word/2016/wordml/cid" xmlns:w16="http://schemas.microsoft.com/office/word/2018/wordml" xmlns:w16sdtdh="http://schemas.microsoft.com/office/word/2020/wordml/sdtdatahash" xmlns:w16se="http://schemas.microsoft.com/office/word/2015/wordml/symex" xmlns:wpg="http://schemas.microsoft.com/office/word/2010/wordprocessingGroup" xmlns:wpi="http://schemas.microsoft.com/office/word/2010/wordprocessingInk" xmlns:wne="http://schemas.microsoft.com/office/word/2006/wordml" xmlns:wps="http://schemas.microsoft.com/office/word/2010/wordprocessingShape" mc:Ignorable="w14 w15 w16se w16cid w16 w16cex w16sdtdh wp14">
+  <w:footnote w:type="separator" w:id="-1">
+    <w:p>
+      <w:pPr>
+        <w:spacing w:after="0" w:line="240" w:lineRule="auto"/>
+      </w:pPr>
+      <w:r>
+        <w:separator/>
+      </w:r>
+    </w:p>
+  </w:footnote>
+  <w:footnote w:type="continuationSeparator" w:id="0">
+    <w:p>
+      <w:pPr>
+        <w:spacing w:after="0" w:line="240" w:lineRule="auto"/>
+      </w:pPr>
+      <w:r>
+        <w:continuationSeparator/>
+      </w:r>
+    </w:p>
+  </w:footnote>
+</w:footnotes>
+</file>
+
+<file path=word/header1.xml><?xml version="1.0" encoding="utf-8"?>
+<w:hdr xmlns:wpc="http://schemas.microsoft.com/office/word/2010/wordprocessingCanvas" xmlns:cx="http://schemas.microsoft.com/office/drawing/2014/chartex" xmlns:cx1="http://schemas.microsoft.com/office/drawing/2015/9/8/chartex" xmlns:cx2="http://schemas.microsoft.com/office/drawing/2015/10/21/chartex" xmlns:cx3="http://schemas.microsoft.com/office/drawing/2016/5/9/chartex" xmlns:cx4="http://schemas.microsoft.com/office/drawing/2016/5/10/chartex" xmlns:cx5="http://schemas.microsoft.com/office/drawing/2016/5/11/chartex" xmlns:cx6="http://schemas.microsoft.com/office/drawing/2016/5/12/chartex" xmlns:cx7="http://schemas.microsoft.com/office/drawing/2016/5/13/chartex" xmlns:cx8="http://schemas.microsoft.com/office/drawing/2016/5/14/chartex" xmlns:mc="http://schemas.openxmlformats.org/markup-compatibility/2006" xmlns:aink="http://schemas.microsoft.com/office/drawing/2016/ink" xmlns:am3d="http://schemas.microsoft.com/office/drawing/2017/model3d" xmlns:o="urn:schemas-microsoft-com:office:office" xmlns:r="http://schemas.openxmlformats.org/officeDocument/2006/relationships" xmlns:m="http://schemas.openxmlformats.org/officeDocument/2006/math" xmlns:v="urn:schemas-microsoft-com:vml" xmlns:wp14="http://schemas.microsoft.com/office/word/2010/wordprocessingDrawing" xmlns:wp="http://schemas.openxmlformats.org/drawingml/2006/wordprocessingDrawing" xmlns:w10="urn:schemas-microsoft-com:office:word" xmlns:w="http://schemas.openxmlformats.org/wordprocessingml/2006/main" xmlns:w14="http://schemas.microsoft.com/office/word/2010/wordml" xmlns:w15="http://schemas.microsoft.com/office/word/2012/wordml" xmlns:w16cex="http://schemas.microsoft.com/office/word/2018/wordml/cex" xmlns:w16cid="http://schemas.microsoft.com/office/word/2016/wordml/cid" xmlns:w16="http://schemas.microsoft.com/office/word/2018/wordml" xmlns:w16sdtdh="http://schemas.microsoft.com/office/word/2020/wordml/sdtdatahash" xmlns:w16se="http://schemas.microsoft.com/office/word/2015/wordml/symex" xmlns:wpg="http://schemas.microsoft.com/office/word/2010/wordprocessingGroup" xmlns:wpi="http://schemas.microsoft.com/office/word/2010/wordprocessingInk" xmlns:wne="http://schemas.microsoft.com/office/word/2006/wordml" xmlns:wps="http://schemas.microsoft.com/office/word/2010/wordprocessingShape" mc:Ignorable="w14 w15 w16se w16cid w16 w16cex w16sdtdh wp14">
+  <w:p>
+    <w:pPr>
+      <w:jc w:val="center"/>
+      <w:rPr>
+        <w:sz w:val="28"/>
+        <w:szCs w:val="28"/>
+        <w:u w:val="single"/>
+      </w:rPr>
+    </w:pPr>
+    <w:r>
+      <w:rPr>
+        <w:sz w:val="28"/>
+        <w:szCs w:val="28"/>
+        <w:u w:val="single"/>
+      </w:rPr>
+      <w:t>КРАСНОДАРСКОЕ</w:t>
+    </w:r>
+    <w:r>
+      <w:rPr>
+        <w:sz w:val="28"/>
+        <w:szCs w:val="28"/>
+        <w:u w:val="single"/>
+      </w:rPr>
+      <w:t xml:space="preserve"> ВЫСШЕЕ ВОЕННОЕ УЧИЛИЩЕ </w:t>
+    </w:r>
+  </w:p>
+  <w:p/>
+  <w:p>
+    <w:pPr>
+      <w:pStyle w:val="3"/>
+      <w:rPr>
+        <w:sz w:val="28"/>
+        <w:szCs w:val="28"/>
+      </w:rPr>
+    </w:pPr>
+    <w:r>
+      <w:rPr>
+        <w:sz w:val="28"/>
+        <w:szCs w:val="28"/>
+      </w:rPr>
+      <w:t xml:space="preserve">БИЛЕТ № </w:t>
+    </w:r>
+    <w:r>
+      <w:rPr>
+        <w:sz w:val="28"/>
+        <w:szCs w:val="28"/>
+      </w:rPr>
+      <w:fldChar w:fldCharType="begin"/>
+    </w:r>
+    <w:r>
+      <w:rPr>
+        <w:sz w:val="28"/>
+        <w:szCs w:val="28"/>
+      </w:rPr>
+      <w:instrText xml:space="preserve"> PAGE </w:instrText>
+    </w:r>
+    <w:r>
+      <w:rPr>
+        <w:sz w:val="28"/>
+        <w:szCs w:val="28"/>
+      </w:rPr>
+      <w:fldChar w:fldCharType="separate"/>
+    </w:r>
+    <w:r>
+      <w:rPr>
+        <w:sz w:val="28"/>
+        <w:szCs w:val="28"/>
+      </w:rPr>
+      <w:t>1</w:t>
+    </w:r>
+    <w:r>
+      <w:rPr>
+        <w:sz w:val="28"/>
+        <w:szCs w:val="28"/>
+      </w:rPr>
+      <w:fldChar w:fldCharType="end"/>
+    </w:r>
+    <w:r>
+      <w:rPr>
+        <w:sz w:val="28"/>
+        <w:szCs w:val="28"/>
+      </w:rPr>
+      <w:t xml:space="preserve"> </w:t>
+    </w:r>
+  </w:p>
+  <w:p>
+    <w:pPr>
+      <w:jc w:val="center"/>
+      <w:rPr>
+        <w:sz w:val="28"/>
+        <w:szCs w:val="28"/>
+      </w:rPr>
+    </w:pPr>
+    <w:r>
+      <w:rPr>
+        <w:sz w:val="28"/>
+        <w:szCs w:val="28"/>
+      </w:rPr>
+      <w:t>для проведения зачета с оценкой</w:t>
+    </w:r>
+  </w:p>
+  <w:p>
+    <w:pPr>
+      <w:jc w:val="center"/>
+      <w:rPr>
+        <w:sz w:val="28"/>
+        <w:szCs w:val="28"/>
+      </w:rPr>
+    </w:pPr>
+    <w:r>
+      <w:rPr>
+        <w:sz w:val="28"/>
+        <w:szCs w:val="28"/>
+      </w:rPr>
+      <w:t>по дисциплине «Информатика»</w:t>
+    </w:r>
+  </w:p>
+  <w:p>
+    <w:pPr>
+      <w:jc w:val="center"/>
+      <w:rPr>
+        <w:sz w:val="28"/>
+        <w:szCs w:val="28"/>
+      </w:rPr>
+    </w:pPr>
+    <w:r>
+      <w:rPr>
+        <w:sz w:val="28"/>
+        <w:szCs w:val="28"/>
+      </w:rPr>
+      <w:t>(</w:t>
+    </w:r>
+    <w:r>
+      <w:rPr>
+        <w:sz w:val="28"/>
+        <w:szCs w:val="28"/>
+      </w:rPr>
+      <w:t>1</w:t>
+    </w:r>
+    <w:r>
+      <w:rPr>
+        <w:sz w:val="28"/>
+        <w:szCs w:val="28"/>
+      </w:rPr>
+      <w:t xml:space="preserve"> семестр)</w:t>
+    </w:r>
+  </w:p>
+  <w:p>
+    <w:pPr>
+      <w:jc w:val="center"/>
+      <w:rPr>
+        <w:sz w:val="10"/>
+        <w:szCs w:val="10"/>
+      </w:rPr>
+    </w:pPr>
+  </w:p>
+  <w:p>
+    <w:pPr>
+      <w:jc w:val="center"/>
+      <w:rPr>
+        <w:b/>
+        <w:sz w:val="26"/>
+        <w:szCs w:val="26"/>
+      </w:rPr>
+    </w:pPr>
+    <w:r>
+      <w:rPr>
+        <w:b/>
+        <w:sz w:val="26"/>
+        <w:szCs w:val="26"/>
+      </w:rPr>
+      <w:t xml:space="preserve">Специальность </w:t>
+    </w:r>
+    <w:r>
+      <w:rPr>
+        <w:sz w:val="26"/>
+        <w:szCs w:val="26"/>
+      </w:rPr>
+      <w:t>56</w:t>
+    </w:r>
+    <w:r>
+      <w:rPr>
+        <w:sz w:val="26"/>
+        <w:szCs w:val="26"/>
+      </w:rPr>
+      <w:t>.05.0</w:t>
+    </w:r>
+    <w:r>
+      <w:rPr>
+        <w:sz w:val="26"/>
+        <w:szCs w:val="26"/>
+      </w:rPr>
+      <w:t>6</w:t>
+    </w:r>
+    <w:r>
+      <w:rPr>
+        <w:sz w:val="26"/>
+        <w:szCs w:val="26"/>
+      </w:rPr>
+      <w:t xml:space="preserve"> – </w:t>
+    </w:r>
+    <w:r>
+      <w:rPr>
+        <w:sz w:val="26"/>
+        <w:szCs w:val="26"/>
+      </w:rPr>
+      <w:t>Защита информации на объектах информатизации военного назначения</w:t>
+    </w:r>
+  </w:p>
+  <w:p>
+    <w:pPr>
+      <w:pStyle w:val="ad"/>
+    </w:pPr>
+  </w:p>
+</w:hdr>
+</file>
+
 <file path=word/numbering.xml><?xml version="1.0" encoding="utf-8"?>
-<w:numbering xmlns:wpc="http://schemas.microsoft.com/office/word/2010/wordprocessingCanvas" xmlns:mc="http://schemas.openxmlformats.org/markup-compatibility/2006" xmlns:o="urn:schemas-microsoft-com:office:office" xmlns:r="http://schemas.openxmlformats.org/officeDocument/2006/relationships" xmlns:m="http://schemas.openxmlformats.org/officeDocument/2006/math" xmlns:v="urn:schemas-microsoft-com:vml" xmlns:wp14="http://schemas.microsoft.com/office/word/2010/wordprocessingDrawing" xmlns:wp="http://schemas.openxmlformats.org/drawingml/2006/wordprocessingDrawing" xmlns:w10="urn:schemas-microsoft-com:office:word" xmlns:w="http://schemas.openxmlformats.org/wordprocessingml/2006/main" xmlns:w14="http://schemas.microsoft.com/office/word/2010/wordml" xmlns:wpg="http://schemas.microsoft.com/office/word/2010/wordprocessingGroup" xmlns:wpi="http://schemas.microsoft.com/office/word/2010/wordprocessingInk" xmlns:wne="http://schemas.microsoft.com/office/word/2006/wordml" xmlns:wps="http://schemas.microsoft.com/office/word/2010/wordprocessingShape" mc:Ignorable="w14 wp14"/>
+<w:numbering xmlns:wpc="http://schemas.microsoft.com/office/word/2010/wordprocessingCanvas" xmlns:cx="http://schemas.microsoft.com/office/drawing/2014/chartex" xmlns:cx1="http://schemas.microsoft.com/office/drawing/2015/9/8/chartex" xmlns:cx2="http://schemas.microsoft.com/office/drawing/2015/10/21/chartex" xmlns:cx3="http://schemas.microsoft.com/office/drawing/2016/5/9/chartex" xmlns:cx4="http://schemas.microsoft.com/office/drawing/2016/5/10/chartex" xmlns:cx5="http://schemas.microsoft.com/office/drawing/2016/5/11/chartex" xmlns:cx6="http://schemas.microsoft.com/office/drawing/2016/5/12/chartex" xmlns:cx7="http://schemas.microsoft.com/office/drawing/2016/5/13/chartex" xmlns:cx8="http://schemas.microsoft.com/office/drawing/2016/5/14/chartex" xmlns:mc="http://schemas.openxmlformats.org/markup-compatibility/2006" xmlns:aink="http://schemas.microsoft.com/office/drawing/2016/ink" xmlns:am3d="http://schemas.microsoft.com/office/drawing/2017/model3d" xmlns:o="urn:schemas-microsoft-com:office:office" xmlns:r="http://schemas.openxmlformats.org/officeDocument/2006/relationships" xmlns:m="http://schemas.openxmlformats.org/officeDocument/2006/math" xmlns:v="urn:schemas-microsoft-com:vml" xmlns:wp14="http://schemas.microsoft.com/office/word/2010/wordprocessingDrawing" xmlns:wp="http://schemas.openxmlformats.org/drawingml/2006/wordprocessingDrawing" xmlns:w10="urn:schemas-microsoft-com:office:word" xmlns:w="http://schemas.openxmlformats.org/wordprocessingml/2006/main" xmlns:w14="http://schemas.microsoft.com/office/word/2010/wordml" xmlns:w15="http://schemas.microsoft.com/office/word/2012/wordml" xmlns:w16cex="http://schemas.microsoft.com/office/word/2018/wordml/cex" xmlns:w16cid="http://schemas.microsoft.com/office/word/2016/wordml/cid" xmlns:w16="http://schemas.microsoft.com/office/word/2018/wordml" xmlns:w16sdtdh="http://schemas.microsoft.com/office/word/2020/wordml/sdtdatahash" xmlns:w16se="http://schemas.microsoft.com/office/word/2015/wordml/symex" xmlns:wpg="http://schemas.microsoft.com/office/word/2010/wordprocessingGroup" xmlns:wpi="http://schemas.microsoft.com/office/word/2010/wordprocessingInk" xmlns:wne="http://schemas.microsoft.com/office/word/2006/wordml" xmlns:wps="http://schemas.microsoft.com/office/word/2010/wordprocessingShape" mc:Ignorable="w14 w15 w16se w16cid w16 w16cex w16sdtdh wp14">
+  <w:abstractNum w:abstractNumId="0" w15:restartNumberingAfterBreak="0">
+    <w:nsid w:val="004748DA"/>
+    <w:multiLevelType w:val="multilevel"/>
+    <w:tmpl w:val="3906FA08"/>
+    <w:lvl w:ilvl="0">
+      <w:start w:val="1"/>
+      <w:numFmt w:val="none"/>
+      <w:suff w:val="nothing"/>
+      <w:lvlText w:val=""/>
+      <w:lvlJc w:val="left"/>
+      <w:pPr>
+        <w:ind w:left="0" w:firstLine="0"/>
+      </w:pPr>
+    </w:lvl>
+    <w:lvl w:ilvl="1">
+      <w:start w:val="1"/>
+      <w:numFmt w:val="none"/>
+      <w:suff w:val="nothing"/>
+      <w:lvlText w:val=""/>
+      <w:lvlJc w:val="left"/>
+      <w:pPr>
+        <w:ind w:left="0" w:firstLine="0"/>
+      </w:pPr>
+    </w:lvl>
+    <w:lvl w:ilvl="2">
+      <w:start w:val="1"/>
+      <w:numFmt w:val="none"/>
+      <w:suff w:val="nothing"/>
+      <w:lvlText w:val=""/>
+      <w:lvlJc w:val="left"/>
+      <w:pPr>
+        <w:ind w:left="0" w:firstLine="0"/>
+      </w:pPr>
+    </w:lvl>
+    <w:lvl w:ilvl="3">
+      <w:start w:val="1"/>
+      <w:numFmt w:val="none"/>
+      <w:suff w:val="nothing"/>
+      <w:lvlText w:val=""/>
+      <w:lvlJc w:val="left"/>
+      <w:pPr>
+        <w:ind w:left="0" w:firstLine="0"/>
+      </w:pPr>
+    </w:lvl>
+    <w:lvl w:ilvl="4">
+      <w:start w:val="1"/>
+      <w:numFmt w:val="none"/>
+      <w:suff w:val="nothing"/>
+      <w:lvlText w:val=""/>
+      <w:lvlJc w:val="left"/>
+      <w:pPr>
+        <w:ind w:left="0" w:firstLine="0"/>
+      </w:pPr>
+    </w:lvl>
+    <w:lvl w:ilvl="5">
+      <w:start w:val="1"/>
+      <w:numFmt w:val="none"/>
+      <w:suff w:val="nothing"/>
+      <w:lvlText w:val=""/>
+      <w:lvlJc w:val="left"/>
+      <w:pPr>
+        <w:ind w:left="0" w:firstLine="0"/>
+      </w:pPr>
+    </w:lvl>
+    <w:lvl w:ilvl="6">
+      <w:start w:val="1"/>
+      <w:numFmt w:val="none"/>
+      <w:suff w:val="nothing"/>
+      <w:lvlText w:val=""/>
+      <w:lvlJc w:val="left"/>
+      <w:pPr>
+        <w:ind w:left="0" w:firstLine="0"/>
+      </w:pPr>
+    </w:lvl>
+    <w:lvl w:ilvl="7">
+      <w:start w:val="1"/>
+      <w:numFmt w:val="none"/>
+      <w:suff w:val="nothing"/>
+      <w:lvlText w:val=""/>
+      <w:lvlJc w:val="left"/>
+      <w:pPr>
+        <w:ind w:left="0" w:firstLine="0"/>
+      </w:pPr>
+    </w:lvl>
+    <w:lvl w:ilvl="8">
+      <w:start w:val="1"/>
+      <w:numFmt w:val="none"/>
+      <w:suff w:val="nothing"/>
+      <w:lvlText w:val=""/>
+      <w:lvlJc w:val="left"/>
+      <w:pPr>
+        <w:ind w:left="0" w:firstLine="0"/>
+      </w:pPr>
+    </w:lvl>
+  </w:abstractNum>
+  <w:abstractNum w:abstractNumId="1" w15:restartNumberingAfterBreak="0">
+    <w:nsid w:val="11F754A6"/>
+    <w:multiLevelType w:val="hybridMultilevel"/>
+    <w:tmpl w:val="1C1EEEB2"/>
+    <w:lvl w:ilvl="0" w:tplc="0409000F">
+      <w:start w:val="1"/>
+      <w:numFmt w:val="decimal"/>
+      <w:lvlText w:val="%1."/>
+      <w:lvlJc w:val="left"/>
+      <w:pPr>
+        <w:ind w:left="720" w:hanging="360"/>
+      </w:pPr>
+      <w:rPr>
+        <w:rFonts w:hint="default"/>
+      </w:rPr>
+    </w:lvl>
+    <w:lvl w:ilvl="1" w:tplc="04190003" w:tentative="1">
+      <w:start w:val="1"/>
+      <w:numFmt w:val="bullet"/>
+      <w:lvlText w:val="o"/>
+      <w:lvlJc w:val="left"/>
+      <w:pPr>
+        <w:ind w:left="1440" w:hanging="360"/>
+      </w:pPr>
+      <w:rPr>
+        <w:rFonts w:ascii="Courier New" w:hAnsi="Courier New" w:cs="Courier New" w:hint="default"/>
+      </w:rPr>
+    </w:lvl>
+    <w:lvl w:ilvl="2" w:tplc="04190005" w:tentative="1">
+      <w:start w:val="1"/>
+      <w:numFmt w:val="bullet"/>
+      <w:lvlText w:val=""/>
+      <w:lvlJc w:val="left"/>
+      <w:pPr>
+        <w:ind w:left="2160" w:hanging="360"/>
+      </w:pPr>
+      <w:rPr>
+        <w:rFonts w:ascii="Wingdings" w:hAnsi="Wingdings" w:hint="default"/>
+      </w:rPr>
+    </w:lvl>
+    <w:lvl w:ilvl="3" w:tplc="04190001" w:tentative="1">
+      <w:start w:val="1"/>
+      <w:numFmt w:val="bullet"/>
+      <w:lvlText w:val=""/>
+      <w:lvlJc w:val="left"/>
+      <w:pPr>
+        <w:ind w:left="2880" w:hanging="360"/>
+      </w:pPr>
+      <w:rPr>
+        <w:rFonts w:ascii="Symbol" w:hAnsi="Symbol" w:hint="default"/>
+      </w:rPr>
+    </w:lvl>
+    <w:lvl w:ilvl="4" w:tplc="04190003" w:tentative="1">
+      <w:start w:val="1"/>
+      <w:numFmt w:val="bullet"/>
+      <w:lvlText w:val="o"/>
+      <w:lvlJc w:val="left"/>
+      <w:pPr>
+        <w:ind w:left="3600" w:hanging="360"/>
+      </w:pPr>
+      <w:rPr>
+        <w:rFonts w:ascii="Courier New" w:hAnsi="Courier New" w:cs="Courier New" w:hint="default"/>
+      </w:rPr>
+    </w:lvl>
+    <w:lvl w:ilvl="5" w:tplc="04190005" w:tentative="1">
+      <w:start w:val="1"/>
+      <w:numFmt w:val="bullet"/>
+      <w:lvlText w:val=""/>
+      <w:lvlJc w:val="left"/>
+      <w:pPr>
+        <w:ind w:left="4320" w:hanging="360"/>
+      </w:pPr>
+      <w:rPr>
+        <w:rFonts w:ascii="Wingdings" w:hAnsi="Wingdings" w:hint="default"/>
+      </w:rPr>
+    </w:lvl>
+    <w:lvl w:ilvl="6" w:tplc="04190001" w:tentative="1">
+      <w:start w:val="1"/>
+      <w:numFmt w:val="bullet"/>
+      <w:lvlText w:val=""/>
+      <w:lvlJc w:val="left"/>
+      <w:pPr>
+        <w:ind w:left="5040" w:hanging="360"/>
+      </w:pPr>
+      <w:rPr>
+        <w:rFonts w:ascii="Symbol" w:hAnsi="Symbol" w:hint="default"/>
+      </w:rPr>
+    </w:lvl>
+    <w:lvl w:ilvl="7" w:tplc="04190003" w:tentative="1">
+      <w:start w:val="1"/>
+      <w:numFmt w:val="bullet"/>
+      <w:lvlText w:val="o"/>
+      <w:lvlJc w:val="left"/>
+      <w:pPr>
+        <w:ind w:left="5760" w:hanging="360"/>
+      </w:pPr>
+      <w:rPr>
+        <w:rFonts w:ascii="Courier New" w:hAnsi="Courier New" w:cs="Courier New" w:hint="default"/>
+      </w:rPr>
+    </w:lvl>
+    <w:lvl w:ilvl="8" w:tplc="04190005" w:tentative="1">
+      <w:start w:val="1"/>
+      <w:numFmt w:val="bullet"/>
+      <w:lvlText w:val=""/>
+      <w:lvlJc w:val="left"/>
+      <w:pPr>
+        <w:ind w:left="6480" w:hanging="360"/>
+      </w:pPr>
+      <w:rPr>
+        <w:rFonts w:ascii="Wingdings" w:hAnsi="Wingdings" w:hint="default"/>
+      </w:rPr>
+    </w:lvl>
+  </w:abstractNum>
+  <w:abstractNum w:abstractNumId="2" w15:restartNumberingAfterBreak="0">
+    <w:nsid w:val="29CA6CBC"/>
+    <w:multiLevelType w:val="hybridMultilevel"/>
+    <w:tmpl w:val="648CDC3C"/>
+    <w:lvl w:ilvl="0" w:tplc="0409000F">
+      <w:start w:val="1"/>
+      <w:numFmt w:val="decimal"/>
+      <w:lvlText w:val="%1."/>
+      <w:lvlJc w:val="left"/>
+      <w:pPr>
+        <w:ind w:left="1080" w:hanging="360"/>
+      </w:pPr>
+    </w:lvl>
+    <w:lvl w:ilvl="1" w:tplc="04090019" w:tentative="1">
+      <w:start w:val="1"/>
+      <w:numFmt w:val="lowerLetter"/>
+      <w:lvlText w:val="%2."/>
+      <w:lvlJc w:val="left"/>
+      <w:pPr>
+        <w:ind w:left="1800" w:hanging="360"/>
+      </w:pPr>
+    </w:lvl>
+    <w:lvl w:ilvl="2" w:tplc="0409001B" w:tentative="1">
+      <w:start w:val="1"/>
+      <w:numFmt w:val="lowerRoman"/>
+      <w:lvlText w:val="%3."/>
+      <w:lvlJc w:val="right"/>
+      <w:pPr>
+        <w:ind w:left="2520" w:hanging="180"/>
+      </w:pPr>
+    </w:lvl>
+    <w:lvl w:ilvl="3" w:tplc="0409000F" w:tentative="1">
+      <w:start w:val="1"/>
+      <w:numFmt w:val="decimal"/>
+      <w:lvlText w:val="%4."/>
+      <w:lvlJc w:val="left"/>
+      <w:pPr>
+        <w:ind w:left="3240" w:hanging="360"/>
+      </w:pPr>
+    </w:lvl>
+    <w:lvl w:ilvl="4" w:tplc="04090019" w:tentative="1">
+      <w:start w:val="1"/>
+      <w:numFmt w:val="lowerLetter"/>
+      <w:lvlText w:val="%5."/>
+      <w:lvlJc w:val="left"/>
+      <w:pPr>
+        <w:ind w:left="3960" w:hanging="360"/>
+      </w:pPr>
+    </w:lvl>
+    <w:lvl w:ilvl="5" w:tplc="0409001B" w:tentative="1">
+      <w:start w:val="1"/>
+      <w:numFmt w:val="lowerRoman"/>
+      <w:lvlText w:val="%6."/>
+      <w:lvlJc w:val="right"/>
+      <w:pPr>
+        <w:ind w:left="4680" w:hanging="180"/>
+      </w:pPr>
+    </w:lvl>
+    <w:lvl w:ilvl="6" w:tplc="0409000F" w:tentative="1">
+      <w:start w:val="1"/>
+      <w:numFmt w:val="decimal"/>
+      <w:lvlText w:val="%7."/>
+      <w:lvlJc w:val="left"/>
+      <w:pPr>
+        <w:ind w:left="5400" w:hanging="360"/>
+      </w:pPr>
+    </w:lvl>
+    <w:lvl w:ilvl="7" w:tplc="04090019" w:tentative="1">
+      <w:start w:val="1"/>
+      <w:numFmt w:val="lowerLetter"/>
+      <w:lvlText w:val="%8."/>
+      <w:lvlJc w:val="left"/>
+      <w:pPr>
+        <w:ind w:left="6120" w:hanging="360"/>
+      </w:pPr>
+    </w:lvl>
+    <w:lvl w:ilvl="8" w:tplc="0409001B" w:tentative="1">
+      <w:start w:val="1"/>
+      <w:numFmt w:val="lowerRoman"/>
+      <w:lvlText w:val="%9."/>
+      <w:lvlJc w:val="right"/>
+      <w:pPr>
+        <w:ind w:left="6840" w:hanging="180"/>
+      </w:pPr>
+    </w:lvl>
+  </w:abstractNum>
+  <w:abstractNum w:abstractNumId="3" w15:restartNumberingAfterBreak="0">
+    <w:nsid w:val="5E855867"/>
+    <w:multiLevelType w:val="multilevel"/>
+    <w:tmpl w:val="3FE80054"/>
+    <w:lvl w:ilvl="0">
+      <w:start w:val="1"/>
+      <w:numFmt w:val="decimal"/>
+      <w:lvlText w:val="%1."/>
+      <w:lvlJc w:val="left"/>
+      <w:pPr>
+        <w:tabs>
+          <w:tab w:val="num" w:pos="720"/>
+        </w:tabs>
+        <w:ind w:left="720" w:hanging="360"/>
+      </w:pPr>
+    </w:lvl>
+    <w:lvl w:ilvl="1">
+      <w:start w:val="1"/>
+      <w:numFmt w:val="lowerLetter"/>
+      <w:lvlText w:val="%2."/>
+      <w:lvlJc w:val="left"/>
+      <w:pPr>
+        <w:tabs>
+          <w:tab w:val="num" w:pos="1440"/>
+        </w:tabs>
+        <w:ind w:left="1440" w:hanging="360"/>
+      </w:pPr>
+    </w:lvl>
+    <w:lvl w:ilvl="2">
+      <w:start w:val="1"/>
+      <w:numFmt w:val="lowerRoman"/>
+      <w:lvlText w:val="%3."/>
+      <w:lvlJc w:val="right"/>
+      <w:pPr>
+        <w:tabs>
+          <w:tab w:val="num" w:pos="2160"/>
+        </w:tabs>
+        <w:ind w:left="2160" w:hanging="180"/>
+      </w:pPr>
+    </w:lvl>
+    <w:lvl w:ilvl="3">
+      <w:start w:val="1"/>
+      <w:numFmt w:val="decimal"/>
+      <w:lvlText w:val="%4."/>
+      <w:lvlJc w:val="left"/>
+      <w:pPr>
+        <w:tabs>
+          <w:tab w:val="num" w:pos="2880"/>
+        </w:tabs>
+        <w:ind w:left="2880" w:hanging="360"/>
+      </w:pPr>
+    </w:lvl>
+    <w:lvl w:ilvl="4">
+      <w:start w:val="1"/>
+      <w:numFmt w:val="lowerLetter"/>
+      <w:lvlText w:val="%5."/>
+      <w:lvlJc w:val="left"/>
+      <w:pPr>
+        <w:tabs>
+          <w:tab w:val="num" w:pos="3600"/>
+        </w:tabs>
+        <w:ind w:left="3600" w:hanging="360"/>
+      </w:pPr>
+    </w:lvl>
+    <w:lvl w:ilvl="5">
+      <w:start w:val="1"/>
+      <w:numFmt w:val="lowerRoman"/>
+      <w:lvlText w:val="%6."/>
+      <w:lvlJc w:val="right"/>
+      <w:pPr>
+        <w:tabs>
+          <w:tab w:val="num" w:pos="4320"/>
+        </w:tabs>
+        <w:ind w:left="4320" w:hanging="180"/>
+      </w:pPr>
+    </w:lvl>
+    <w:lvl w:ilvl="6">
+      <w:start w:val="1"/>
+      <w:numFmt w:val="decimal"/>
+      <w:lvlText w:val="%7."/>
+      <w:lvlJc w:val="left"/>
+      <w:pPr>
+        <w:tabs>
+          <w:tab w:val="num" w:pos="5040"/>
+        </w:tabs>
+        <w:ind w:left="5040" w:hanging="360"/>
+      </w:pPr>
+    </w:lvl>
+    <w:lvl w:ilvl="7">
+      <w:start w:val="1"/>
+      <w:numFmt w:val="lowerLetter"/>
+      <w:lvlText w:val="%8."/>
+      <w:lvlJc w:val="left"/>
+      <w:pPr>
+        <w:tabs>
+          <w:tab w:val="num" w:pos="5760"/>
+        </w:tabs>
+        <w:ind w:left="5760" w:hanging="360"/>
+      </w:pPr>
+    </w:lvl>
+    <w:lvl w:ilvl="8">
+      <w:start w:val="1"/>
+      <w:numFmt w:val="lowerRoman"/>
+      <w:lvlText w:val="%9."/>
+      <w:lvlJc w:val="right"/>
+      <w:pPr>
+        <w:tabs>
+          <w:tab w:val="num" w:pos="6480"/>
+        </w:tabs>
+        <w:ind w:left="6480" w:hanging="180"/>
+      </w:pPr>
+    </w:lvl>
+  </w:abstractNum>
+  <w:abstractNum w:abstractNumId="4" w15:restartNumberingAfterBreak="0">
+    <w:nsid w:val="753B1C50"/>
+    <w:multiLevelType w:val="multilevel"/>
+    <w:tmpl w:val="B62ADB6A"/>
+    <w:lvl w:ilvl="0">
+      <w:start w:val="1"/>
+      <w:numFmt w:val="bullet"/>
+      <w:lvlText w:val=""/>
+      <w:lvlJc w:val="left"/>
+      <w:pPr>
+        <w:tabs>
+          <w:tab w:val="num" w:pos="720"/>
+        </w:tabs>
+        <w:ind w:left="720" w:hanging="360"/>
+      </w:pPr>
+      <w:rPr>
+        <w:rFonts w:ascii="Symbol" w:hAnsi="Symbol" w:cs="OpenSymbol" w:hint="default"/>
+      </w:rPr>
+    </w:lvl>
+    <w:lvl w:ilvl="1">
+      <w:start w:val="1"/>
+      <w:numFmt w:val="bullet"/>
+      <w:lvlText w:val="◦"/>
+      <w:lvlJc w:val="left"/>
+      <w:pPr>
+        <w:tabs>
+          <w:tab w:val="num" w:pos="1080"/>
+        </w:tabs>
+        <w:ind w:left="1080" w:hanging="360"/>
+      </w:pPr>
+      <w:rPr>
+        <w:rFonts w:ascii="OpenSymbol" w:hAnsi="OpenSymbol" w:cs="OpenSymbol" w:hint="default"/>
+      </w:rPr>
+    </w:lvl>
+    <w:lvl w:ilvl="2">
+      <w:start w:val="1"/>
+      <w:numFmt w:val="bullet"/>
+      <w:lvlText w:val="▪"/>
+      <w:lvlJc w:val="left"/>
+      <w:pPr>
+        <w:tabs>
+          <w:tab w:val="num" w:pos="1440"/>
+        </w:tabs>
+        <w:ind w:left="1440" w:hanging="360"/>
+      </w:pPr>
+      <w:rPr>
+        <w:rFonts w:ascii="OpenSymbol" w:hAnsi="OpenSymbol" w:cs="OpenSymbol" w:hint="default"/>
+      </w:rPr>
+    </w:lvl>
+    <w:lvl w:ilvl="3">
+      <w:start w:val="1"/>
+      <w:numFmt w:val="bullet"/>
+      <w:lvlText w:val=""/>
+      <w:lvlJc w:val="left"/>
+      <w:pPr>
+        <w:tabs>
+          <w:tab w:val="num" w:pos="1800"/>
+        </w:tabs>
+        <w:ind w:left="1800" w:hanging="360"/>
+      </w:pPr>
+      <w:rPr>
+        <w:rFonts w:ascii="Symbol" w:hAnsi="Symbol" w:cs="OpenSymbol" w:hint="default"/>
+      </w:rPr>
+    </w:lvl>
+    <w:lvl w:ilvl="4">
+      <w:start w:val="1"/>
+      <w:numFmt w:val="bullet"/>
+      <w:lvlText w:val="◦"/>
+      <w:lvlJc w:val="left"/>
+      <w:pPr>
+        <w:tabs>
+          <w:tab w:val="num" w:pos="2160"/>
+        </w:tabs>
+        <w:ind w:left="2160" w:hanging="360"/>
+      </w:pPr>
+      <w:rPr>
+        <w:rFonts w:ascii="OpenSymbol" w:hAnsi="OpenSymbol" w:cs="OpenSymbol" w:hint="default"/>
+      </w:rPr>
+    </w:lvl>
+    <w:lvl w:ilvl="5">
+      <w:start w:val="1"/>
+      <w:numFmt w:val="bullet"/>
+      <w:lvlText w:val="▪"/>
+      <w:lvlJc w:val="left"/>
+      <w:pPr>
+        <w:tabs>
+          <w:tab w:val="num" w:pos="2520"/>
+        </w:tabs>
+        <w:ind w:left="2520" w:hanging="360"/>
+      </w:pPr>
+      <w:rPr>
+        <w:rFonts w:ascii="OpenSymbol" w:hAnsi="OpenSymbol" w:cs="OpenSymbol" w:hint="default"/>
+      </w:rPr>
+    </w:lvl>
+    <w:lvl w:ilvl="6">
+      <w:start w:val="1"/>
+      <w:numFmt w:val="bullet"/>
+      <w:lvlText w:val=""/>
+      <w:lvlJc w:val="left"/>
+      <w:pPr>
+        <w:tabs>
+          <w:tab w:val="num" w:pos="2880"/>
+        </w:tabs>
+        <w:ind w:left="2880" w:hanging="360"/>
+      </w:pPr>
+      <w:rPr>
+        <w:rFonts w:ascii="Symbol" w:hAnsi="Symbol" w:cs="OpenSymbol" w:hint="default"/>
+      </w:rPr>
+    </w:lvl>
+    <w:lvl w:ilvl="7">
+      <w:start w:val="1"/>
+      <w:numFmt w:val="bullet"/>
+      <w:lvlText w:val="◦"/>
+      <w:lvlJc w:val="left"/>
+      <w:pPr>
+        <w:tabs>
+          <w:tab w:val="num" w:pos="3240"/>
+        </w:tabs>
+        <w:ind w:left="3240" w:hanging="360"/>
+      </w:pPr>
+      <w:rPr>
+        <w:rFonts w:ascii="OpenSymbol" w:hAnsi="OpenSymbol" w:cs="OpenSymbol" w:hint="default"/>
+      </w:rPr>
+    </w:lvl>
+    <w:lvl w:ilvl="8">
+      <w:start w:val="1"/>
+      <w:numFmt w:val="bullet"/>
+      <w:lvlText w:val="▪"/>
+      <w:lvlJc w:val="left"/>
+      <w:pPr>
+        <w:tabs>
+          <w:tab w:val="num" w:pos="3600"/>
+        </w:tabs>
+        <w:ind w:left="3600" w:hanging="360"/>
+      </w:pPr>
+      <w:rPr>
+        <w:rFonts w:ascii="OpenSymbol" w:hAnsi="OpenSymbol" w:cs="OpenSymbol" w:hint="default"/>
+      </w:rPr>
+    </w:lvl>
+  </w:abstractNum>
+  <w:num w:numId="1">
+    <w:abstractNumId w:val="3"/>
+  </w:num>
+  <w:num w:numId="2">
+    <w:abstractNumId w:val="4"/>
+  </w:num>
+  <w:num w:numId="3">
+    <w:abstractNumId w:val="0"/>
+  </w:num>
+  <w:num w:numId="4">
+    <w:abstractNumId w:val="1"/>
+  </w:num>
+  <w:num w:numId="5">
+    <w:abstractNumId w:val="2"/>
+  </w:num>
+</w:numbering>
 </file>
 
 <file path=word/styles.xml><?xml version="1.0" encoding="utf-8"?>
-<w:styles xmlns:r="http://schemas.openxmlformats.org/officeDocument/2006/relationships" xmlns:w="http://schemas.openxmlformats.org/wordprocessingml/2006/main">
+<w:styles xmlns:mc="http://schemas.openxmlformats.org/markup-compatibility/2006" xmlns:r="http://schemas.openxmlformats.org/officeDocument/2006/relationships" xmlns:w="http://schemas.openxmlformats.org/wordprocessingml/2006/main" xmlns:w14="http://schemas.microsoft.com/office/word/2010/wordml" xmlns:w15="http://schemas.microsoft.com/office/word/2012/wordml" xmlns:w16cex="http://schemas.microsoft.com/office/word/2018/wordml/cex" xmlns:w16cid="http://schemas.microsoft.com/office/word/2016/wordml/cid" xmlns:w16="http://schemas.microsoft.com/office/word/2018/wordml" xmlns:w16sdtdh="http://schemas.microsoft.com/office/word/2020/wordml/sdtdatahash" xmlns:w16se="http://schemas.microsoft.com/office/word/2015/wordml/symex" mc:Ignorable="w14 w15 w16se w16cid w16 w16cex w16sdtdh">
   <w:docDefaults>
     <w:rPrDefault>
       <w:rPr>
         <w:rFonts w:asciiTheme="minorHAnsi" w:eastAsiaTheme="minorHAnsi" w:hAnsiTheme="minorHAnsi" w:cstheme="minorBidi"/>
-        <w:sz w:val="22"/>
         <w:szCs w:val="22"/>
         <w:lang w:val="ru-RU" w:eastAsia="en-US" w:bidi="ar-SA"/>
       </w:rPr>
     </w:rPrDefault>
     <w:pPrDefault/>
   </w:docDefaults>
-  <w:latentStyles w:defLockedState="0" w:defUIPriority="99" w:defSemiHidden="1" w:defUnhideWhenUsed="1" w:defQFormat="0" w:count="267">
-    <w:lsdException w:name="Normal" w:semiHidden="0" w:uiPriority="0" w:unhideWhenUsed="0" w:qFormat="1"/>
-    <w:lsdException w:name="heading 1" w:semiHidden="0" w:uiPriority="9" w:unhideWhenUsed="0" w:qFormat="1"/>
-    <w:lsdException w:name="heading 2" w:uiPriority="9" w:qFormat="1"/>
-    <w:lsdException w:name="heading 3" w:uiPriority="9" w:qFormat="1"/>
-    <w:lsdException w:name="heading 4" w:uiPriority="9" w:qFormat="1"/>
-    <w:lsdException w:name="heading 5" w:uiPriority="9" w:qFormat="1"/>
-    <w:lsdException w:name="heading 6" w:uiPriority="9" w:qFormat="1"/>
-    <w:lsdException w:name="heading 7" w:uiPriority="9" w:qFormat="1"/>
-    <w:lsdException w:name="heading 8" w:uiPriority="9" w:qFormat="1"/>
-    <w:lsdException w:name="heading 9" w:uiPriority="9" w:qFormat="1"/>
-    <w:lsdException w:name="toc 1" w:uiPriority="39"/>
-    <w:lsdException w:name="toc 2" w:uiPriority="39"/>
-    <w:lsdException w:name="toc 3" w:uiPriority="39"/>
-    <w:lsdException w:name="toc 4" w:uiPriority="39"/>
-    <w:lsdException w:name="toc 5" w:uiPriority="39"/>
-    <w:lsdException w:name="toc 6" w:uiPriority="39"/>
-    <w:lsdException w:name="toc 7" w:uiPriority="39"/>
-    <w:lsdException w:name="toc 8" w:uiPriority="39"/>
-    <w:lsdException w:name="toc 9" w:uiPriority="39"/>
-    <w:lsdException w:name="caption" w:uiPriority="35" w:qFormat="1"/>
-    <w:lsdException w:name="Title" w:semiHidden="0" w:uiPriority="10" w:unhideWhenUsed="0" w:qFormat="1"/>
-    <w:lsdException w:name="Default Paragraph Font" w:uiPriority="1"/>
-    <w:lsdException w:name="Subtitle" w:semiHidden="0" w:uiPriority="11" w:unhideWhenUsed="0" w:qFormat="1"/>
-    <w:lsdException w:name="Strong" w:semiHidden="0" w:uiPriority="22" w:unhideWhenUsed="0" w:qFormat="1"/>
-    <w:lsdException w:name="Emphasis" w:semiHidden="0" w:uiPriority="20" w:unhideWhenUsed="0" w:qFormat="1"/>
-    <w:lsdException w:name="Table Grid" w:semiHidden="0" w:uiPriority="59" w:unhideWhenUsed="0"/>
-    <w:lsdException w:name="Placeholder Text" w:unhideWhenUsed="0"/>
-    <w:lsdException w:name="No Spacing" w:semiHidden="0" w:uiPriority="1" w:unhideWhenUsed="0" w:qFormat="1"/>
-    <w:lsdException w:name="Light Shading" w:semiHidden="0" w:uiPriority="60" w:unhideWhenUsed="0"/>
-    <w:lsdException w:name="Light List" w:semiHidden="0" w:uiPriority="61" w:unhideWhenUsed="0"/>
-    <w:lsdException w:name="Light Grid" w:semiHidden="0" w:uiPriority="62" w:unhideWhenUsed="0"/>
-    <w:lsdException w:name="Medium Shading 1" w:semiHidden="0" w:uiPriority="63" w:unhideWhenUsed="0"/>
-    <w:lsdException w:name="Medium Shading 2" w:semiHidden="0" w:uiPriority="64" w:unhideWhenUsed="0"/>
-    <w:lsdException w:name="Medium List 1" w:semiHidden="0" w:uiPriority="65" w:unhideWhenUsed="0"/>
-    <w:lsdException w:name="Medium List 2" w:semiHidden="0" w:uiPriority="66" w:unhideWhenUsed="0"/>
-    <w:lsdException w:name="Medium Grid 1" w:semiHidden="0" w:uiPriority="67" w:unhideWhenUsed="0"/>
-    <w:lsdException w:name="Medium Grid 2" w:semiHidden="0" w:uiPriority="68" w:unhideWhenUsed="0"/>
-    <w:lsdException w:name="Medium Grid 3" w:semiHidden="0" w:uiPriority="69" w:unhideWhenUsed="0"/>
-    <w:lsdException w:name="Dark List" w:semiHidden="0" w:uiPriority="70" w:unhideWhenUsed="0"/>
-    <w:lsdException w:name="Colorful Shading" w:semiHidden="0" w:uiPriority="71" w:unhideWhenUsed="0"/>
-    <w:lsdException w:name="Colorful List" w:semiHidden="0" w:uiPriority="72" w:unhideWhenUsed="0"/>
-    <w:lsdException w:name="Colorful Grid" w:semiHidden="0" w:uiPriority="73" w:unhideWhenUsed="0"/>
-    <w:lsdException w:name="Light Shading Accent 1" w:semiHidden="0" w:uiPriority="60" w:unhideWhenUsed="0"/>
-    <w:lsdException w:name="Light List Accent 1" w:semiHidden="0" w:uiPriority="61" w:unhideWhenUsed="0"/>
-    <w:lsdException w:name="Light Grid Accent 1" w:semiHidden="0" w:uiPriority="62" w:unhideWhenUsed="0"/>
-    <w:lsdException w:name="Medium Shading 1 Accent 1" w:semiHidden="0" w:uiPriority="63" w:unhideWhenUsed="0"/>
-    <w:lsdException w:name="Medium Shading 2 Accent 1" w:semiHidden="0" w:uiPriority="64" w:unhideWhenUsed="0"/>
-    <w:lsdException w:name="Medium List 1 Accent 1" w:semiHidden="0" w:uiPriority="65" w:unhideWhenUsed="0"/>
-    <w:lsdException w:name="Revision" w:unhideWhenUsed="0"/>
-    <w:lsdException w:name="List Paragraph" w:semiHidden="0" w:uiPriority="34" w:unhideWhenUsed="0" w:qFormat="1"/>
-    <w:lsdException w:name="Quote" w:semiHidden="0" w:uiPriority="29" w:unhideWhenUsed="0" w:qFormat="1"/>
-    <w:lsdException w:name="Intense Quote" w:semiHidden="0" w:uiPriority="30" w:unhideWhenUsed="0" w:qFormat="1"/>
-    <w:lsdException w:name="Medium List 2 Accent 1" w:semiHidden="0" w:uiPriority="66" w:unhideWhenUsed="0"/>
-    <w:lsdException w:name="Medium Grid 1 Accent 1" w:semiHidden="0" w:uiPriority="67" w:unhideWhenUsed="0"/>
-    <w:lsdException w:name="Medium Grid 2 Accent 1" w:semiHidden="0" w:uiPriority="68" w:unhideWhenUsed="0"/>
-    <w:lsdException w:name="Medium Grid 3 Accent 1" w:semiHidden="0" w:uiPriority="69" w:unhideWhenUsed="0"/>
-    <w:lsdException w:name="Dark List Accent 1" w:semiHidden="0" w:uiPriority="70" w:unhideWhenUsed="0"/>
-    <w:lsdException w:name="Colorful Shading Accent 1" w:semiHidden="0" w:uiPriority="71" w:unhideWhenUsed="0"/>
-    <w:lsdException w:name="Colorful List Accent 1" w:semiHidden="0" w:uiPriority="72" w:unhideWhenUsed="0"/>
-    <w:lsdException w:name="Colorful Grid Accent 1" w:semiHidden="0" w:uiPriority="73" w:unhideWhenUsed="0"/>
-    <w:lsdException w:name="Light Shading Accent 2" w:semiHidden="0" w:uiPriority="60" w:unhideWhenUsed="0"/>
-    <w:lsdException w:name="Light List Accent 2" w:semiHidden="0" w:uiPriority="61" w:unhideWhenUsed="0"/>
-    <w:lsdException w:name="Light Grid Accent 2" w:semiHidden="0" w:uiPriority="62" w:unhideWhenUsed="0"/>
-    <w:lsdException w:name="Medium Shading 1 Accent 2" w:semiHidden="0" w:uiPriority="63" w:unhideWhenUsed="0"/>
-    <w:lsdException w:name="Medium Shading 2 Accent 2" w:semiHidden="0" w:uiPriority="64" w:unhideWhenUsed="0"/>
-    <w:lsdException w:name="Medium List 1 Accent 2" w:semiHidden="0" w:uiPriority="65" w:unhideWhenUsed="0"/>
-    <w:lsdException w:name="Medium List 2 Accent 2" w:semiHidden="0" w:uiPriority="66" w:unhideWhenUsed="0"/>
-    <w:lsdException w:name="Medium Grid 1 Accent 2" w:semiHidden="0" w:uiPriority="67" w:unhideWhenUsed="0"/>
-    <w:lsdException w:name="Medium Grid 2 Accent 2" w:semiHidden="0" w:uiPriority="68" w:unhideWhenUsed="0"/>
-    <w:lsdException w:name="Medium Grid 3 Accent 2" w:semiHidden="0" w:uiPriority="69" w:unhideWhenUsed="0"/>
-    <w:lsdException w:name="Dark List Accent 2" w:semiHidden="0" w:uiPriority="70" w:unhideWhenUsed="0"/>
-    <w:lsdException w:name="Colorful Shading Accent 2" w:semiHidden="0" w:uiPriority="71" w:unhideWhenUsed="0"/>
-    <w:lsdException w:name="Colorful List Accent 2" w:semiHidden="0" w:uiPriority="72" w:unhideWhenUsed="0"/>
-    <w:lsdException w:name="Colorful Grid Accent 2" w:semiHidden="0" w:uiPriority="73" w:unhideWhenUsed="0"/>
-    <w:lsdException w:name="Light Shading Accent 3" w:semiHidden="0" w:uiPriority="60" w:unhideWhenUsed="0"/>
-    <w:lsdException w:name="Light List Accent 3" w:semiHidden="0" w:uiPriority="61" w:unhideWhenUsed="0"/>
-    <w:lsdException w:name="Light Grid Accent 3" w:semiHidden="0" w:uiPriority="62" w:unhideWhenUsed="0"/>
-    <w:lsdException w:name="Medium Shading 1 Accent 3" w:semiHidden="0" w:uiPriority="63" w:unhideWhenUsed="0"/>
-    <w:lsdException w:name="Medium Shading 2 Accent 3" w:semiHidden="0" w:uiPriority="64" w:unhideWhenUsed="0"/>
-    <w:lsdException w:name="Medium List 1 Accent 3" w:semiHidden="0" w:uiPriority="65" w:unhideWhenUsed="0"/>
-    <w:lsdException w:name="Medium List 2 Accent 3" w:semiHidden="0" w:uiPriority="66" w:unhideWhenUsed="0"/>
-    <w:lsdException w:name="Medium Grid 1 Accent 3" w:semiHidden="0" w:uiPriority="67" w:unhideWhenUsed="0"/>
-    <w:lsdException w:name="Medium Grid 2 Accent 3" w:semiHidden="0" w:uiPriority="68" w:unhideWhenUsed="0"/>
-    <w:lsdException w:name="Medium Grid 3 Accent 3" w:semiHidden="0" w:uiPriority="69" w:unhideWhenUsed="0"/>
-    <w:lsdException w:name="Dark List Accent 3" w:semiHidden="0" w:uiPriority="70" w:unhideWhenUsed="0"/>
-    <w:lsdException w:name="Colorful Shading Accent 3" w:semiHidden="0" w:uiPriority="71" w:unhideWhenUsed="0"/>
-    <w:lsdException w:name="Colorful List Accent 3" w:semiHidden="0" w:uiPriority="72" w:unhideWhenUsed="0"/>
-    <w:lsdException w:name="Colorful Grid Accent 3" w:semiHidden="0" w:uiPriority="73" w:unhideWhenUsed="0"/>
-    <w:lsdException w:name="Light Shading Accent 4" w:semiHidden="0" w:uiPriority="60" w:unhideWhenUsed="0"/>
-    <w:lsdException w:name="Light List Accent 4" w:semiHidden="0" w:uiPriority="61" w:unhideWhenUsed="0"/>
-    <w:lsdException w:name="Light Grid Accent 4" w:semiHidden="0" w:uiPriority="62" w:unhideWhenUsed="0"/>
-    <w:lsdException w:name="Medium Shading 1 Accent 4" w:semiHidden="0" w:uiPriority="63" w:unhideWhenUsed="0"/>
-    <w:lsdException w:name="Medium Shading 2 Accent 4" w:semiHidden="0" w:uiPriority="64" w:unhideWhenUsed="0"/>
-    <w:lsdException w:name="Medium List 1 Accent 4" w:semiHidden="0" w:uiPriority="65" w:unhideWhenUsed="0"/>
-    <w:lsdException w:name="Medium List 2 Accent 4" w:semiHidden="0" w:uiPriority="66" w:unhideWhenUsed="0"/>
-    <w:lsdException w:name="Medium Grid 1 Accent 4" w:semiHidden="0" w:uiPriority="67" w:unhideWhenUsed="0"/>
-    <w:lsdException w:name="Medium Grid 2 Accent 4" w:semiHidden="0" w:uiPriority="68" w:unhideWhenUsed="0"/>
-    <w:lsdException w:name="Medium Grid 3 Accent 4" w:semiHidden="0" w:uiPriority="69" w:unhideWhenUsed="0"/>
-    <w:lsdException w:name="Dark List Accent 4" w:semiHidden="0" w:uiPriority="70" w:unhideWhenUsed="0"/>
-    <w:lsdException w:name="Colorful Shading Accent 4" w:semiHidden="0" w:uiPriority="71" w:unhideWhenUsed="0"/>
-    <w:lsdException w:name="Colorful List Accent 4" w:semiHidden="0" w:uiPriority="72" w:unhideWhenUsed="0"/>
-    <w:lsdException w:name="Colorful Grid Accent 4" w:semiHidden="0" w:uiPriority="73" w:unhideWhenUsed="0"/>
-    <w:lsdException w:name="Light Shading Accent 5" w:semiHidden="0" w:uiPriority="60" w:unhideWhenUsed="0"/>
-    <w:lsdException w:name="Light List Accent 5" w:semiHidden="0" w:uiPriority="61" w:unhideWhenUsed="0"/>
-    <w:lsdException w:name="Light Grid Accent 5" w:semiHidden="0" w:uiPriority="62" w:unhideWhenUsed="0"/>
-    <w:lsdException w:name="Medium Shading 1 Accent 5" w:semiHidden="0" w:uiPriority="63" w:unhideWhenUsed="0"/>
-    <w:lsdException w:name="Medium Shading 2 Accent 5" w:semiHidden="0" w:uiPriority="64" w:unhideWhenUsed="0"/>
-    <w:lsdException w:name="Medium List 1 Accent 5" w:semiHidden="0" w:uiPriority="65" w:unhideWhenUsed="0"/>
-    <w:lsdException w:name="Medium List 2 Accent 5" w:semiHidden="0" w:uiPriority="66" w:unhideWhenUsed="0"/>
-    <w:lsdException w:name="Medium Grid 1 Accent 5" w:semiHidden="0" w:uiPriority="67" w:unhideWhenUsed="0"/>
-    <w:lsdException w:name="Medium Grid 2 Accent 5" w:semiHidden="0" w:uiPriority="68" w:unhideWhenUsed="0"/>
-    <w:lsdException w:name="Medium Grid 3 Accent 5" w:semiHidden="0" w:uiPriority="69" w:unhideWhenUsed="0"/>
-    <w:lsdException w:name="Dark List Accent 5" w:semiHidden="0" w:uiPriority="70" w:unhideWhenUsed="0"/>
-    <w:lsdException w:name="Colorful Shading Accent 5" w:semiHidden="0" w:uiPriority="71" w:unhideWhenUsed="0"/>
-    <w:lsdException w:name="Colorful List Accent 5" w:semiHidden="0" w:uiPriority="72" w:unhideWhenUsed="0"/>
-    <w:lsdException w:name="Colorful Grid Accent 5" w:semiHidden="0" w:uiPriority="73" w:unhideWhenUsed="0"/>
-    <w:lsdException w:name="Light Shading Accent 6" w:semiHidden="0" w:uiPriority="60" w:unhideWhenUsed="0"/>
-    <w:lsdException w:name="Light List Accent 6" w:semiHidden="0" w:uiPriority="61" w:unhideWhenUsed="0"/>
-    <w:lsdException w:name="Light Grid Accent 6" w:semiHidden="0" w:uiPriority="62" w:unhideWhenUsed="0"/>
-    <w:lsdException w:name="Medium Shading 1 Accent 6" w:semiHidden="0" w:uiPriority="63" w:unhideWhenUsed="0"/>
-    <w:lsdException w:name="Medium Shading 2 Accent 6" w:semiHidden="0" w:uiPriority="64" w:unhideWhenUsed="0"/>
-    <w:lsdException w:name="Medium List 1 Accent 6" w:semiHidden="0" w:uiPriority="65" w:unhideWhenUsed="0"/>
-    <w:lsdException w:name="Medium List 2 Accent 6" w:semiHidden="0" w:uiPriority="66" w:unhideWhenUsed="0"/>
-    <w:lsdException w:name="Medium Grid 1 Accent 6" w:semiHidden="0" w:uiPriority="67" w:unhideWhenUsed="0"/>
-    <w:lsdException w:name="Medium Grid 2 Accent 6" w:semiHidden="0" w:uiPriority="68" w:unhideWhenUsed="0"/>
-    <w:lsdException w:name="Medium Grid 3 Accent 6" w:semiHidden="0" w:uiPriority="69" w:unhideWhenUsed="0"/>
-    <w:lsdException w:name="Dark List Accent 6" w:semiHidden="0" w:uiPriority="70" w:unhideWhenUsed="0"/>
-    <w:lsdException w:name="Colorful Shading Accent 6" w:semiHidden="0" w:uiPriority="71" w:unhideWhenUsed="0"/>
-    <w:lsdException w:name="Colorful List Accent 6" w:semiHidden="0" w:uiPriority="72" w:unhideWhenUsed="0"/>
-    <w:lsdException w:name="Colorful Grid Accent 6" w:semiHidden="0" w:uiPriority="73" w:unhideWhenUsed="0"/>
-    <w:lsdException w:name="Subtle Emphasis" w:semiHidden="0" w:uiPriority="19" w:unhideWhenUsed="0" w:qFormat="1"/>
-    <w:lsdException w:name="Intense Emphasis" w:semiHidden="0" w:uiPriority="21" w:unhideWhenUsed="0" w:qFormat="1"/>
-    <w:lsdException w:name="Subtle Reference" w:semiHidden="0" w:uiPriority="31" w:unhideWhenUsed="0" w:qFormat="1"/>
-    <w:lsdException w:name="Intense Reference" w:semiHidden="0" w:uiPriority="32" w:unhideWhenUsed="0" w:qFormat="1"/>
-    <w:lsdException w:name="Book Title" w:semiHidden="0" w:uiPriority="33" w:unhideWhenUsed="0" w:qFormat="1"/>
-    <w:lsdException w:name="Bibliography" w:uiPriority="37"/>
-    <w:lsdException w:name="TOC Heading" w:uiPriority="39" w:qFormat="1"/>
+  <w:latentStyles w:defLockedState="0" w:defUIPriority="99" w:defSemiHidden="0" w:defUnhideWhenUsed="0" w:defQFormat="0" w:count="376">
+    <w:lsdException w:name="Normal" w:uiPriority="0" w:qFormat="1"/>
+    <w:lsdException w:name="heading 1" w:uiPriority="9" w:qFormat="1"/>
+    <w:lsdException w:name="heading 2" w:semiHidden="1" w:uiPriority="9" w:unhideWhenUsed="1" w:qFormat="1"/>
+    <w:lsdException w:name="heading 3" w:semiHidden="1" w:uiPriority="0" w:unhideWhenUsed="1" w:qFormat="1"/>
+    <w:lsdException w:name="heading 4" w:semiHidden="1" w:uiPriority="9" w:unhideWhenUsed="1" w:qFormat="1"/>
+    <w:lsdException w:name="heading 5" w:semiHidden="1" w:uiPriority="9" w:unhideWhenUsed="1" w:qFormat="1"/>
+    <w:lsdException w:name="heading 6" w:semiHidden="1" w:uiPriority="9" w:unhideWhenUsed="1" w:qFormat="1"/>
+    <w:lsdException w:name="heading 7" w:semiHidden="1" w:uiPriority="9" w:unhideWhenUsed="1" w:qFormat="1"/>
+    <w:lsdException w:name="heading 8" w:semiHidden="1" w:uiPriority="9" w:unhideWhenUsed="1" w:qFormat="1"/>
+    <w:lsdException w:name="heading 9" w:semiHidden="1" w:uiPriority="9" w:unhideWhenUsed="1" w:qFormat="1"/>
+    <w:lsdException w:name="index 1" w:semiHidden="1" w:unhideWhenUsed="1"/>
+    <w:lsdException w:name="index 2" w:semiHidden="1" w:unhideWhenUsed="1"/>
+    <w:lsdException w:name="index 3" w:semiHidden="1" w:unhideWhenUsed="1"/>
+    <w:lsdException w:name="index 4" w:semiHidden="1" w:unhideWhenUsed="1"/>
+    <w:lsdException w:name="index 5" w:semiHidden="1" w:unhideWhenUsed="1"/>
+    <w:lsdException w:name="index 6" w:semiHidden="1" w:unhideWhenUsed="1"/>
+    <w:lsdException w:name="index 7" w:semiHidden="1" w:unhideWhenUsed="1"/>
+    <w:lsdException w:name="index 8" w:semiHidden="1" w:unhideWhenUsed="1"/>
+    <w:lsdException w:name="index 9" w:semiHidden="1" w:unhideWhenUsed="1"/>
+    <w:lsdException w:name="toc 1" w:semiHidden="1" w:uiPriority="39" w:unhideWhenUsed="1"/>
+    <w:lsdException w:name="toc 2" w:semiHidden="1" w:uiPriority="39" w:unhideWhenUsed="1"/>
+    <w:lsdException w:name="toc 3" w:semiHidden="1" w:uiPriority="39" w:unhideWhenUsed="1"/>
+    <w:lsdException w:name="toc 4" w:semiHidden="1" w:uiPriority="39" w:unhideWhenUsed="1"/>
+    <w:lsdException w:name="toc 5" w:semiHidden="1" w:uiPriority="39" w:unhideWhenUsed="1"/>
+    <w:lsdException w:name="toc 6" w:semiHidden="1" w:uiPriority="39" w:unhideWhenUsed="1"/>
+    <w:lsdException w:name="toc 7" w:semiHidden="1" w:uiPriority="39" w:unhideWhenUsed="1"/>
+    <w:lsdException w:name="toc 8" w:semiHidden="1" w:uiPriority="39" w:unhideWhenUsed="1"/>
+    <w:lsdException w:name="toc 9" w:semiHidden="1" w:uiPriority="39" w:unhideWhenUsed="1"/>
+    <w:lsdException w:name="Normal Indent" w:semiHidden="1" w:unhideWhenUsed="1"/>
+    <w:lsdException w:name="footnote text" w:semiHidden="1" w:unhideWhenUsed="1"/>
+    <w:lsdException w:name="annotation text" w:semiHidden="1" w:unhideWhenUsed="1"/>
+    <w:lsdException w:name="header" w:semiHidden="1" w:unhideWhenUsed="1"/>
+    <w:lsdException w:name="footer" w:semiHidden="1" w:uiPriority="0" w:unhideWhenUsed="1"/>
+    <w:lsdException w:name="index heading" w:semiHidden="1" w:unhideWhenUsed="1"/>
+    <w:lsdException w:name="caption" w:semiHidden="1" w:uiPriority="35" w:unhideWhenUsed="1" w:qFormat="1"/>
+    <w:lsdException w:name="table of figures" w:semiHidden="1" w:unhideWhenUsed="1"/>
+    <w:lsdException w:name="envelope address" w:semiHidden="1" w:unhideWhenUsed="1"/>
+    <w:lsdException w:name="envelope return" w:semiHidden="1" w:unhideWhenUsed="1"/>
+    <w:lsdException w:name="footnote reference" w:semiHidden="1" w:unhideWhenUsed="1"/>
+    <w:lsdException w:name="annotation reference" w:semiHidden="1" w:unhideWhenUsed="1"/>
+    <w:lsdException w:name="line number" w:semiHidden="1" w:unhideWhenUsed="1"/>
+    <w:lsdException w:name="page number" w:semiHidden="1" w:unhideWhenUsed="1"/>
+    <w:lsdException w:name="endnote reference" w:semiHidden="1" w:unhideWhenUsed="1"/>
+    <w:lsdException w:name="endnote text" w:semiHidden="1" w:unhideWhenUsed="1"/>
+    <w:lsdException w:name="table of authorities" w:semiHidden="1" w:unhideWhenUsed="1"/>
+    <w:lsdException w:name="macro" w:semiHidden="1" w:unhideWhenUsed="1"/>
+    <w:lsdException w:name="toa heading" w:semiHidden="1" w:unhideWhenUsed="1"/>
+    <w:lsdException w:name="List" w:semiHidden="1" w:unhideWhenUsed="1"/>
+    <w:lsdException w:name="List Bullet" w:semiHidden="1" w:unhideWhenUsed="1"/>
+    <w:lsdException w:name="List Number" w:semiHidden="1" w:unhideWhenUsed="1"/>
+    <w:lsdException w:name="List 2" w:semiHidden="1" w:unhideWhenUsed="1"/>
+    <w:lsdException w:name="List 3" w:semiHidden="1" w:unhideWhenUsed="1"/>
+    <w:lsdException w:name="List 4" w:semiHidden="1" w:unhideWhenUsed="1"/>
+    <w:lsdException w:name="List 5" w:semiHidden="1" w:unhideWhenUsed="1"/>
+    <w:lsdException w:name="List Bullet 2" w:semiHidden="1" w:unhideWhenUsed="1"/>
+    <w:lsdException w:name="List Bullet 3" w:semiHidden="1" w:unhideWhenUsed="1"/>
+    <w:lsdException w:name="List Bullet 4" w:semiHidden="1" w:unhideWhenUsed="1"/>
+    <w:lsdException w:name="List Bullet 5" w:semiHidden="1" w:unhideWhenUsed="1"/>
+    <w:lsdException w:name="List Number 2" w:semiHidden="1" w:unhideWhenUsed="1"/>
+    <w:lsdException w:name="List Number 3" w:semiHidden="1" w:unhideWhenUsed="1"/>
+    <w:lsdException w:name="List Number 4" w:semiHidden="1" w:unhideWhenUsed="1"/>
+    <w:lsdException w:name="List Number 5" w:semiHidden="1" w:unhideWhenUsed="1"/>
+    <w:lsdException w:name="Title" w:uiPriority="10" w:qFormat="1"/>
+    <w:lsdException w:name="Closing" w:semiHidden="1" w:unhideWhenUsed="1"/>
+    <w:lsdException w:name="Signature" w:semiHidden="1" w:unhideWhenUsed="1"/>
+    <w:lsdException w:name="Default Paragraph Font" w:semiHidden="1" w:uiPriority="1" w:unhideWhenUsed="1"/>
+    <w:lsdException w:name="Body Text" w:semiHidden="1" w:unhideWhenUsed="1"/>
+    <w:lsdException w:name="Body Text Indent" w:semiHidden="1" w:unhideWhenUsed="1"/>
+    <w:lsdException w:name="List Continue" w:semiHidden="1" w:unhideWhenUsed="1"/>
+    <w:lsdException w:name="List Continue 2" w:semiHidden="1" w:unhideWhenUsed="1"/>
+    <w:lsdException w:name="List Continue 3" w:semiHidden="1" w:unhideWhenUsed="1"/>
+    <w:lsdException w:name="List Continue 4" w:semiHidden="1" w:unhideWhenUsed="1"/>
+    <w:lsdException w:name="List Continue 5" w:semiHidden="1" w:unhideWhenUsed="1"/>
+    <w:lsdException w:name="Message Header" w:semiHidden="1" w:unhideWhenUsed="1"/>
+    <w:lsdException w:name="Subtitle" w:uiPriority="11" w:qFormat="1"/>
+    <w:lsdException w:name="Salutation" w:semiHidden="1" w:unhideWhenUsed="1"/>
+    <w:lsdException w:name="Date" w:semiHidden="1" w:unhideWhenUsed="1"/>
+    <w:lsdException w:name="Body Text First Indent" w:semiHidden="1" w:unhideWhenUsed="1"/>
+    <w:lsdException w:name="Body Text First Indent 2" w:semiHidden="1" w:unhideWhenUsed="1"/>
+    <w:lsdException w:name="Note Heading" w:semiHidden="1" w:unhideWhenUsed="1"/>
+    <w:lsdException w:name="Body Text 2" w:semiHidden="1" w:unhideWhenUsed="1"/>
+    <w:lsdException w:name="Body Text 3" w:semiHidden="1" w:unhideWhenUsed="1"/>
+    <w:lsdException w:name="Body Text Indent 2" w:semiHidden="1" w:unhideWhenUsed="1"/>
+    <w:lsdException w:name="Body Text Indent 3" w:semiHidden="1" w:unhideWhenUsed="1"/>
+    <w:lsdException w:name="Block Text" w:semiHidden="1" w:unhideWhenUsed="1"/>
+    <w:lsdException w:name="Hyperlink" w:semiHidden="1" w:unhideWhenUsed="1"/>
+    <w:lsdException w:name="FollowedHyperlink" w:semiHidden="1" w:unhideWhenUsed="1"/>
+    <w:lsdException w:name="Strong" w:uiPriority="22" w:qFormat="1"/>
+    <w:lsdException w:name="Emphasis" w:uiPriority="20" w:qFormat="1"/>
+    <w:lsdException w:name="Document Map" w:semiHidden="1" w:unhideWhenUsed="1"/>
+    <w:lsdException w:name="Plain Text" w:semiHidden="1" w:unhideWhenUsed="1"/>
+    <w:lsdException w:name="E-mail Signature" w:semiHidden="1" w:unhideWhenUsed="1"/>
+    <w:lsdException w:name="HTML Top of Form" w:semiHidden="1" w:unhideWhenUsed="1"/>
+    <w:lsdException w:name="HTML Bottom of Form" w:semiHidden="1" w:unhideWhenUsed="1"/>
+    <w:lsdException w:name="Normal (Web)" w:semiHidden="1" w:uiPriority="0" w:unhideWhenUsed="1"/>
+    <w:lsdException w:name="HTML Acronym" w:semiHidden="1" w:unhideWhenUsed="1"/>
+    <w:lsdException w:name="HTML Address" w:semiHidden="1" w:unhideWhenUsed="1"/>
+    <w:lsdException w:name="HTML Cite" w:semiHidden="1" w:unhideWhenUsed="1"/>
+    <w:lsdException w:name="HTML Code" w:semiHidden="1" w:unhideWhenUsed="1"/>
+    <w:lsdException w:name="HTML Definition" w:semiHidden="1" w:unhideWhenUsed="1"/>
+    <w:lsdException w:name="HTML Keyboard" w:semiHidden="1" w:unhideWhenUsed="1"/>
+    <w:lsdException w:name="HTML Preformatted" w:semiHidden="1" w:unhideWhenUsed="1"/>
+    <w:lsdException w:name="HTML Sample" w:semiHidden="1" w:unhideWhenUsed="1"/>
+    <w:lsdException w:name="HTML Typewriter" w:semiHidden="1" w:unhideWhenUsed="1"/>
+    <w:lsdException w:name="HTML Variable" w:semiHidden="1" w:unhideWhenUsed="1"/>
+    <w:lsdException w:name="Normal Table" w:semiHidden="1" w:unhideWhenUsed="1"/>
+    <w:lsdException w:name="annotation subject" w:semiHidden="1" w:unhideWhenUsed="1"/>
+    <w:lsdException w:name="No List" w:semiHidden="1" w:unhideWhenUsed="1"/>
+    <w:lsdException w:name="Outline List 1" w:semiHidden="1" w:unhideWhenUsed="1"/>
+    <w:lsdException w:name="Outline List 2" w:semiHidden="1" w:unhideWhenUsed="1"/>
+    <w:lsdException w:name="Outline List 3" w:semiHidden="1" w:unhideWhenUsed="1"/>
+    <w:lsdException w:name="Table Simple 1" w:semiHidden="1" w:unhideWhenUsed="1"/>
+    <w:lsdException w:name="Table Simple 2" w:semiHidden="1" w:unhideWhenUsed="1"/>
+    <w:lsdException w:name="Table Simple 3" w:semiHidden="1" w:unhideWhenUsed="1"/>
+    <w:lsdException w:name="Table Classic 1" w:semiHidden="1" w:unhideWhenUsed="1"/>
+    <w:lsdException w:name="Table Classic 2" w:semiHidden="1" w:unhideWhenUsed="1"/>
+    <w:lsdException w:name="Table Classic 3" w:semiHidden="1" w:unhideWhenUsed="1"/>
+    <w:lsdException w:name="Table Classic 4" w:semiHidden="1" w:unhideWhenUsed="1"/>
+    <w:lsdException w:name="Table Colorful 1" w:semiHidden="1" w:unhideWhenUsed="1"/>
+    <w:lsdException w:name="Table Colorful 2" w:semiHidden="1" w:unhideWhenUsed="1"/>
+    <w:lsdException w:name="Table Colorful 3" w:semiHidden="1" w:unhideWhenUsed="1"/>
+    <w:lsdException w:name="Table Columns 1" w:semiHidden="1" w:unhideWhenUsed="1"/>
+    <w:lsdException w:name="Table Columns 2" w:semiHidden="1" w:unhideWhenUsed="1"/>
+    <w:lsdException w:name="Table Columns 3" w:semiHidden="1" w:unhideWhenUsed="1"/>
+    <w:lsdException w:name="Table Columns 4" w:semiHidden="1" w:unhideWhenUsed="1"/>
+    <w:lsdException w:name="Table Columns 5" w:semiHidden="1" w:unhideWhenUsed="1"/>
+    <w:lsdException w:name="Table Grid 1" w:semiHidden="1" w:unhideWhenUsed="1"/>
+    <w:lsdException w:name="Table Grid 2" w:semiHidden="1" w:unhideWhenUsed="1"/>
+    <w:lsdException w:name="Table Grid 3" w:semiHidden="1" w:unhideWhenUsed="1"/>
+    <w:lsdException w:name="Table Grid 4" w:semiHidden="1" w:unhideWhenUsed="1"/>
+    <w:lsdException w:name="Table Grid 5" w:semiHidden="1" w:unhideWhenUsed="1"/>
+    <w:lsdException w:name="Table Grid 6" w:semiHidden="1" w:unhideWhenUsed="1"/>
+    <w:lsdException w:name="Table Grid 7" w:semiHidden="1" w:unhideWhenUsed="1"/>
+    <w:lsdException w:name="Table Grid 8" w:semiHidden="1" w:unhideWhenUsed="1"/>
+    <w:lsdException w:name="Table List 1" w:semiHidden="1" w:unhideWhenUsed="1"/>
+    <w:lsdException w:name="Table List 2" w:semiHidden="1" w:unhideWhenUsed="1"/>
+    <w:lsdException w:name="Table List 3" w:semiHidden="1" w:unhideWhenUsed="1"/>
+    <w:lsdException w:name="Table List 4" w:semiHidden="1" w:unhideWhenUsed="1"/>
+    <w:lsdException w:name="Table List 5" w:semiHidden="1" w:unhideWhenUsed="1"/>
+    <w:lsdException w:name="Table List 6" w:semiHidden="1" w:unhideWhenUsed="1"/>
+    <w:lsdException w:name="Table List 7" w:semiHidden="1" w:unhideWhenUsed="1"/>
+    <w:lsdException w:name="Table List 8" w:semiHidden="1" w:unhideWhenUsed="1"/>
+    <w:lsdException w:name="Table 3D effects 1" w:semiHidden="1" w:unhideWhenUsed="1"/>
+    <w:lsdException w:name="Table 3D effects 2" w:semiHidden="1" w:unhideWhenUsed="1"/>
+    <w:lsdException w:name="Table 3D effects 3" w:semiHidden="1" w:unhideWhenUsed="1"/>
+    <w:lsdException w:name="Table Contemporary" w:semiHidden="1" w:unhideWhenUsed="1"/>
+    <w:lsdException w:name="Table Elegant" w:semiHidden="1" w:unhideWhenUsed="1"/>
+    <w:lsdException w:name="Table Professional" w:semiHidden="1" w:unhideWhenUsed="1"/>
+    <w:lsdException w:name="Table Subtle 1" w:semiHidden="1" w:unhideWhenUsed="1"/>
+    <w:lsdException w:name="Table Subtle 2" w:semiHidden="1" w:unhideWhenUsed="1"/>
+    <w:lsdException w:name="Table Web 1" w:semiHidden="1" w:unhideWhenUsed="1"/>
+    <w:lsdException w:name="Table Web 2" w:semiHidden="1" w:unhideWhenUsed="1"/>
+    <w:lsdException w:name="Table Web 3" w:semiHidden="1" w:unhideWhenUsed="1"/>
+    <w:lsdException w:name="Balloon Text" w:semiHidden="1" w:unhideWhenUsed="1"/>
+    <w:lsdException w:name="Table Grid" w:uiPriority="59"/>
+    <w:lsdException w:name="Table Theme" w:semiHidden="1" w:unhideWhenUsed="1"/>
+    <w:lsdException w:name="Placeholder Text" w:semiHidden="1"/>
+    <w:lsdException w:name="No Spacing" w:uiPriority="1" w:qFormat="1"/>
+    <w:lsdException w:name="Light Shading" w:uiPriority="60"/>
+    <w:lsdException w:name="Light List" w:uiPriority="61"/>
+    <w:lsdException w:name="Light Grid" w:uiPriority="62"/>
+    <w:lsdException w:name="Medium Shading 1" w:uiPriority="63"/>
+    <w:lsdException w:name="Medium Shading 2" w:uiPriority="64"/>
+    <w:lsdException w:name="Medium List 1" w:uiPriority="65"/>
+    <w:lsdException w:name="Medium List 2" w:uiPriority="66"/>
+    <w:lsdException w:name="Medium Grid 1" w:uiPriority="67"/>
+    <w:lsdException w:name="Medium Grid 2" w:uiPriority="68"/>
+    <w:lsdException w:name="Medium Grid 3" w:uiPriority="69"/>
+    <w:lsdException w:name="Dark List" w:uiPriority="70"/>
+    <w:lsdException w:name="Colorful Shading" w:uiPriority="71"/>
+    <w:lsdException w:name="Colorful List" w:uiPriority="72"/>
+    <w:lsdException w:name="Colorful Grid" w:uiPriority="73"/>
+    <w:lsdException w:name="Light Shading Accent 1" w:uiPriority="60"/>
+    <w:lsdException w:name="Light List Accent 1" w:uiPriority="61"/>
+    <w:lsdException w:name="Light Grid Accent 1" w:uiPriority="62"/>
+    <w:lsdException w:name="Medium Shading 1 Accent 1" w:uiPriority="63"/>
+    <w:lsdException w:name="Medium Shading 2 Accent 1" w:uiPriority="64"/>
+    <w:lsdException w:name="Medium List 1 Accent 1" w:uiPriority="65"/>
+    <w:lsdException w:name="Revision" w:semiHidden="1"/>
+    <w:lsdException w:name="List Paragraph" w:uiPriority="34" w:qFormat="1"/>
+    <w:lsdException w:name="Quote" w:uiPriority="29" w:qFormat="1"/>
+    <w:lsdException w:name="Intense Quote" w:uiPriority="30" w:qFormat="1"/>
+    <w:lsdException w:name="Medium List 2 Accent 1" w:uiPriority="66"/>
+    <w:lsdException w:name="Medium Grid 1 Accent 1" w:uiPriority="67"/>
+    <w:lsdException w:name="Medium Grid 2 Accent 1" w:uiPriority="68"/>
+    <w:lsdException w:name="Medium Grid 3 Accent 1" w:uiPriority="69"/>
+    <w:lsdException w:name="Dark List Accent 1" w:uiPriority="70"/>
+    <w:lsdException w:name="Colorful Shading Accent 1" w:uiPriority="71"/>
+    <w:lsdException w:name="Colorful List Accent 1" w:uiPriority="72"/>
+    <w:lsdException w:name="Colorful Grid Accent 1" w:uiPriority="73"/>
+    <w:lsdException w:name="Light Shading Accent 2" w:uiPriority="60"/>
+    <w:lsdException w:name="Light List Accent 2" w:uiPriority="61"/>
+    <w:lsdException w:name="Light Grid Accent 2" w:uiPriority="62"/>
+    <w:lsdException w:name="Medium Shading 1 Accent 2" w:uiPriority="63"/>
+    <w:lsdException w:name="Medium Shading 2 Accent 2" w:uiPriority="64"/>
+    <w:lsdException w:name="Medium List 1 Accent 2" w:uiPriority="65"/>
+    <w:lsdException w:name="Medium List 2 Accent 2" w:uiPriority="66"/>
+    <w:lsdException w:name="Medium Grid 1 Accent 2" w:uiPriority="67"/>
+    <w:lsdException w:name="Medium Grid 2 Accent 2" w:uiPriority="68"/>
+    <w:lsdException w:name="Medium Grid 3 Accent 2" w:uiPriority="69"/>
+    <w:lsdException w:name="Dark List Accent 2" w:uiPriority="70"/>
+    <w:lsdException w:name="Colorful Shading Accent 2" w:uiPriority="71"/>
+    <w:lsdException w:name="Colorful List Accent 2" w:uiPriority="72"/>
+    <w:lsdException w:name="Colorful Grid Accent 2" w:uiPriority="73"/>
+    <w:lsdException w:name="Light Shading Accent 3" w:uiPriority="60"/>
+    <w:lsdException w:name="Light List Accent 3" w:uiPriority="61"/>
+    <w:lsdException w:name="Light Grid Accent 3" w:uiPriority="62"/>
+    <w:lsdException w:name="Medium Shading 1 Accent 3" w:uiPriority="63"/>
+    <w:lsdException w:name="Medium Shading 2 Accent 3" w:uiPriority="64"/>
+    <w:lsdException w:name="Medium List 1 Accent 3" w:uiPriority="65"/>
+    <w:lsdException w:name="Medium List 2 Accent 3" w:uiPriority="66"/>
+    <w:lsdException w:name="Medium Grid 1 Accent 3" w:uiPriority="67"/>
+    <w:lsdException w:name="Medium Grid 2 Accent 3" w:uiPriority="68"/>
+    <w:lsdException w:name="Medium Grid 3 Accent 3" w:uiPriority="69"/>
+    <w:lsdException w:name="Dark List Accent 3" w:uiPriority="70"/>
+    <w:lsdException w:name="Colorful Shading Accent 3" w:uiPriority="71"/>
+    <w:lsdException w:name="Colorful List Accent 3" w:uiPriority="72"/>
+    <w:lsdException w:name="Colorful Grid Accent 3" w:uiPriority="73"/>
+    <w:lsdException w:name="Light Shading Accent 4" w:uiPriority="60"/>
+    <w:lsdException w:name="Light List Accent 4" w:uiPriority="61"/>
+    <w:lsdException w:name="Light Grid Accent 4" w:uiPriority="62"/>
+    <w:lsdException w:name="Medium Shading 1 Accent 4" w:uiPriority="63"/>
+    <w:lsdException w:name="Medium Shading 2 Accent 4" w:uiPriority="64"/>
+    <w:lsdException w:name="Medium List 1 Accent 4" w:uiPriority="65"/>
+    <w:lsdException w:name="Medium List 2 Accent 4" w:uiPriority="66"/>
+    <w:lsdException w:name="Medium Grid 1 Accent 4" w:uiPriority="67"/>
+    <w:lsdException w:name="Medium Grid 2 Accent 4" w:uiPriority="68"/>
+    <w:lsdException w:name="Medium Grid 3 Accent 4" w:uiPriority="69"/>
+    <w:lsdException w:name="Dark List Accent 4" w:uiPriority="70"/>
+    <w:lsdException w:name="Colorful Shading Accent 4" w:uiPriority="71"/>
+    <w:lsdException w:name="Colorful List Accent 4" w:uiPriority="72"/>
+    <w:lsdException w:name="Colorful Grid Accent 4" w:uiPriority="73"/>
+    <w:lsdException w:name="Light Shading Accent 5" w:uiPriority="60"/>
+    <w:lsdException w:name="Light List Accent 5" w:uiPriority="61"/>
+    <w:lsdException w:name="Light Grid Accent 5" w:uiPriority="62"/>
+    <w:lsdException w:name="Medium Shading 1 Accent 5" w:uiPriority="63"/>
+    <w:lsdException w:name="Medium Shading 2 Accent 5" w:uiPriority="64"/>
+    <w:lsdException w:name="Medium List 1 Accent 5" w:uiPriority="65"/>
+    <w:lsdException w:name="Medium List 2 Accent 5" w:uiPriority="66"/>
+    <w:lsdException w:name="Medium Grid 1 Accent 5" w:uiPriority="67"/>
+    <w:lsdException w:name="Medium Grid 2 Accent 5" w:uiPriority="68"/>
+    <w:lsdException w:name="Medium Grid 3 Accent 5" w:uiPriority="69"/>
+    <w:lsdException w:name="Dark List Accent 5" w:uiPriority="70"/>
+    <w:lsdException w:name="Colorful Shading Accent 5" w:uiPriority="71"/>
+    <w:lsdException w:name="Colorful List Accent 5" w:uiPriority="72"/>
+    <w:lsdException w:name="Colorful Grid Accent 5" w:uiPriority="73"/>
+    <w:lsdException w:name="Light Shading Accent 6" w:uiPriority="60"/>
+    <w:lsdException w:name="Light List Accent 6" w:uiPriority="61"/>
+    <w:lsdException w:name="Light Grid Accent 6" w:uiPriority="62"/>
+    <w:lsdException w:name="Medium Shading 1 Accent 6" w:uiPriority="63"/>
+    <w:lsdException w:name="Medium Shading 2 Accent 6" w:uiPriority="64"/>
+    <w:lsdException w:name="Medium List 1 Accent 6" w:uiPriority="65"/>
+    <w:lsdException w:name="Medium List 2 Accent 6" w:uiPriority="66"/>
+    <w:lsdException w:name="Medium Grid 1 Accent 6" w:uiPriority="67"/>
+    <w:lsdException w:name="Medium Grid 2 Accent 6" w:uiPriority="68"/>
+    <w:lsdException w:name="Medium Grid 3 Accent 6" w:uiPriority="69"/>
+    <w:lsdException w:name="Dark List Accent 6" w:uiPriority="70"/>
+    <w:lsdException w:name="Colorful Shading Accent 6" w:uiPriority="71"/>
+    <w:lsdException w:name="Colorful List Accent 6" w:uiPriority="72"/>
+    <w:lsdException w:name="Colorful Grid Accent 6" w:uiPriority="73"/>
+    <w:lsdException w:name="Subtle Emphasis" w:uiPriority="19" w:qFormat="1"/>
+    <w:lsdException w:name="Intense Emphasis" w:uiPriority="21" w:qFormat="1"/>
+    <w:lsdException w:name="Subtle Reference" w:uiPriority="31" w:qFormat="1"/>
+    <w:lsdException w:name="Intense Reference" w:uiPriority="32" w:qFormat="1"/>
+    <w:lsdException w:name="Book Title" w:uiPriority="33" w:qFormat="1"/>
+    <w:lsdException w:name="Bibliography" w:semiHidden="1" w:uiPriority="37" w:unhideWhenUsed="1"/>
+    <w:lsdException w:name="TOC Heading" w:semiHidden="1" w:uiPriority="39" w:unhideWhenUsed="1" w:qFormat="1"/>
+    <w:lsdException w:name="Plain Table 1" w:uiPriority="41"/>
+    <w:lsdException w:name="Plain Table 2" w:uiPriority="42"/>
+    <w:lsdException w:name="Plain Table 3" w:uiPriority="43"/>
+    <w:lsdException w:name="Plain Table 4" w:uiPriority="44"/>
+    <w:lsdException w:name="Plain Table 5" w:uiPriority="45"/>
+    <w:lsdException w:name="Grid Table Light" w:uiPriority="40"/>
+    <w:lsdException w:name="Grid Table 1 Light" w:uiPriority="46"/>
+    <w:lsdException w:name="Grid Table 2" w:uiPriority="47"/>
+    <w:lsdException w:name="Grid Table 3" w:uiPriority="48"/>
+    <w:lsdException w:name="Grid Table 4" w:uiPriority="49"/>
+    <w:lsdException w:name="Grid Table 5 Dark" w:uiPriority="50"/>
+    <w:lsdException w:name="Grid Table 6 Colorful" w:uiPriority="51"/>
+    <w:lsdException w:name="Grid Table 7 Colorful" w:uiPriority="52"/>
+    <w:lsdException w:name="Grid Table 1 Light Accent 1" w:uiPriority="46"/>
+    <w:lsdException w:name="Grid Table 2 Accent 1" w:uiPriority="47"/>
+    <w:lsdException w:name="Grid Table 3 Accent 1" w:uiPriority="48"/>
+    <w:lsdException w:name="Grid Table 4 Accent 1" w:uiPriority="49"/>
+    <w:lsdException w:name="Grid Table 5 Dark Accent 1" w:uiPriority="50"/>
+    <w:lsdException w:name="Grid Table 6 Colorful Accent 1" w:uiPriority="51"/>
+    <w:lsdException w:name="Grid Table 7 Colorful Accent 1" w:uiPriority="52"/>
+    <w:lsdException w:name="Grid Table 1 Light Accent 2" w:uiPriority="46"/>
+    <w:lsdException w:name="Grid Table 2 Accent 2" w:uiPriority="47"/>
+    <w:lsdException w:name="Grid Table 3 Accent 2" w:uiPriority="48"/>
+    <w:lsdException w:name="Grid Table 4 Accent 2" w:uiPriority="49"/>
+    <w:lsdException w:name="Grid Table 5 Dark Accent 2" w:uiPriority="50"/>
+    <w:lsdException w:name="Grid Table 6 Colorful Accent 2" w:uiPriority="51"/>
+    <w:lsdException w:name="Grid Table 7 Colorful Accent 2" w:uiPriority="52"/>
+    <w:lsdException w:name="Grid Table 1 Light Accent 3" w:uiPriority="46"/>
+    <w:lsdException w:name="Grid Table 2 Accent 3" w:uiPriority="47"/>
+    <w:lsdException w:name="Grid Table 3 Accent 3" w:uiPriority="48"/>
+    <w:lsdException w:name="Grid Table 4 Accent 3" w:uiPriority="49"/>
+    <w:lsdException w:name="Grid Table 5 Dark Accent 3" w:uiPriority="50"/>
+    <w:lsdException w:name="Grid Table 6 Colorful Accent 3" w:uiPriority="51"/>
+    <w:lsdException w:name="Grid Table 7 Colorful Accent 3" w:uiPriority="52"/>
+    <w:lsdException w:name="Grid Table 1 Light Accent 4" w:uiPriority="46"/>
+    <w:lsdException w:name="Grid Table 2 Accent 4" w:uiPriority="47"/>
+    <w:lsdException w:name="Grid Table 3 Accent 4" w:uiPriority="48"/>
+    <w:lsdException w:name="Grid Table 4 Accent 4" w:uiPriority="49"/>
+    <w:lsdException w:name="Grid Table 5 Dark Accent 4" w:uiPriority="50"/>
+    <w:lsdException w:name="Grid Table 6 Colorful Accent 4" w:uiPriority="51"/>
+    <w:lsdException w:name="Grid Table 7 Colorful Accent 4" w:uiPriority="52"/>
+    <w:lsdException w:name="Grid Table 1 Light Accent 5" w:uiPriority="46"/>
+    <w:lsdException w:name="Grid Table 2 Accent 5" w:uiPriority="47"/>
+    <w:lsdException w:name="Grid Table 3 Accent 5" w:uiPriority="48"/>
+    <w:lsdException w:name="Grid Table 4 Accent 5" w:uiPriority="49"/>
+    <w:lsdException w:name="Grid Table 5 Dark Accent 5" w:uiPriority="50"/>
+    <w:lsdException w:name="Grid Table 6 Colorful Accent 5" w:uiPriority="51"/>
+    <w:lsdException w:name="Grid Table 7 Colorful Accent 5" w:uiPriority="52"/>
+    <w:lsdException w:name="Grid Table 1 Light Accent 6" w:uiPriority="46"/>
+    <w:lsdException w:name="Grid Table 2 Accent 6" w:uiPriority="47"/>
+    <w:lsdException w:name="Grid Table 3 Accent 6" w:uiPriority="48"/>
+    <w:lsdException w:name="Grid Table 4 Accent 6" w:uiPriority="49"/>
+    <w:lsdException w:name="Grid Table 5 Dark Accent 6" w:uiPriority="50"/>
+    <w:lsdException w:name="Grid Table 6 Colorful Accent 6" w:uiPriority="51"/>
+    <w:lsdException w:name="Grid Table 7 Colorful Accent 6" w:uiPriority="52"/>
+    <w:lsdException w:name="List Table 1 Light" w:uiPriority="46"/>
+    <w:lsdException w:name="List Table 2" w:uiPriority="47"/>
+    <w:lsdException w:name="List Table 3" w:uiPriority="48"/>
+    <w:lsdException w:name="List Table 4" w:uiPriority="49"/>
+    <w:lsdException w:name="List Table 5 Dark" w:uiPriority="50"/>
+    <w:lsdException w:name="List Table 6 Colorful" w:uiPriority="51"/>
+    <w:lsdException w:name="List Table 7 Colorful" w:uiPriority="52"/>
+    <w:lsdException w:name="List Table 1 Light Accent 1" w:uiPriority="46"/>
+    <w:lsdException w:name="List Table 2 Accent 1" w:uiPriority="47"/>
+    <w:lsdException w:name="List Table 3 Accent 1" w:uiPriority="48"/>
+    <w:lsdException w:name="List Table 4 Accent 1" w:uiPriority="49"/>
+    <w:lsdException w:name="List Table 5 Dark Accent 1" w:uiPriority="50"/>
+    <w:lsdException w:name="List Table 6 Colorful Accent 1" w:uiPriority="51"/>
+    <w:lsdException w:name="List Table 7 Colorful Accent 1" w:uiPriority="52"/>
+    <w:lsdException w:name="List Table 1 Light Accent 2" w:uiPriority="46"/>
+    <w:lsdException w:name="List Table 2 Accent 2" w:uiPriority="47"/>
+    <w:lsdException w:name="List Table 3 Accent 2" w:uiPriority="48"/>
+    <w:lsdException w:name="List Table 4 Accent 2" w:uiPriority="49"/>
+    <w:lsdException w:name="List Table 5 Dark Accent 2" w:uiPriority="50"/>
+    <w:lsdException w:name="List Table 6 Colorful Accent 2" w:uiPriority="51"/>
+    <w:lsdException w:name="List Table 7 Colorful Accent 2" w:uiPriority="52"/>
+    <w:lsdException w:name="List Table 1 Light Accent 3" w:uiPriority="46"/>
+    <w:lsdException w:name="List Table 2 Accent 3" w:uiPriority="47"/>
+    <w:lsdException w:name="List Table 3 Accent 3" w:uiPriority="48"/>
+    <w:lsdException w:name="List Table 4 Accent 3" w:uiPriority="49"/>
+    <w:lsdException w:name="List Table 5 Dark Accent 3" w:uiPriority="50"/>
+    <w:lsdException w:name="List Table 6 Colorful Accent 3" w:uiPriority="51"/>
+    <w:lsdException w:name="List Table 7 Colorful Accent 3" w:uiPriority="52"/>
+    <w:lsdException w:name="List Table 1 Light Accent 4" w:uiPriority="46"/>
+    <w:lsdException w:name="List Table 2 Accent 4" w:uiPriority="47"/>
+    <w:lsdException w:name="List Table 3 Accent 4" w:uiPriority="48"/>
+    <w:lsdException w:name="List Table 4 Accent 4" w:uiPriority="49"/>
+    <w:lsdException w:name="List Table 5 Dark Accent 4" w:uiPriority="50"/>
+    <w:lsdException w:name="List Table 6 Colorful Accent 4" w:uiPriority="51"/>
+    <w:lsdException w:name="List Table 7 Colorful Accent 4" w:uiPriority="52"/>
+    <w:lsdException w:name="List Table 1 Light Accent 5" w:uiPriority="46"/>
+    <w:lsdException w:name="List Table 2 Accent 5" w:uiPriority="47"/>
+    <w:lsdException w:name="List Table 3 Accent 5" w:uiPriority="48"/>
+    <w:lsdException w:name="List Table 4 Accent 5" w:uiPriority="49"/>
+    <w:lsdException w:name="List Table 5 Dark Accent 5" w:uiPriority="50"/>
+    <w:lsdException w:name="List Table 6 Colorful Accent 5" w:uiPriority="51"/>
+    <w:lsdException w:name="List Table 7 Colorful Accent 5" w:uiPriority="52"/>
+    <w:lsdException w:name="List Table 1 Light Accent 6" w:uiPriority="46"/>
+    <w:lsdException w:name="List Table 2 Accent 6" w:uiPriority="47"/>
+    <w:lsdException w:name="List Table 3 Accent 6" w:uiPriority="48"/>
+    <w:lsdException w:name="List Table 4 Accent 6" w:uiPriority="49"/>
+    <w:lsdException w:name="List Table 5 Dark Accent 6" w:uiPriority="50"/>
+    <w:lsdException w:name="List Table 6 Colorful Accent 6" w:uiPriority="51"/>
+    <w:lsdException w:name="List Table 7 Colorful Accent 6" w:uiPriority="52"/>
+    <w:lsdException w:name="Mention" w:semiHidden="1" w:unhideWhenUsed="1"/>
+    <w:lsdException w:name="Smart Hyperlink" w:semiHidden="1" w:unhideWhenUsed="1"/>
+    <w:lsdException w:name="Hashtag" w:semiHidden="1" w:unhideWhenUsed="1"/>
+    <w:lsdException w:name="Unresolved Mention" w:semiHidden="1" w:unhideWhenUsed="1"/>
+    <w:lsdException w:name="Smart Link" w:semiHidden="1" w:unhideWhenUsed="1"/>
   </w:latentStyles>
-  <w:style w:type="paragraph" w:styleId="Heading1">
-    <w:name w:val="heading 1"/>
-    <w:basedOn w:val="Normal"/>
-    <w:next w:val="Normal"/>
-    <w:link w:val="Heading1Char"/>
-    <w:uiPriority w:val="9"/>
+  <w:style w:type="paragraph" w:default="1" w:styleId="a">
+    <w:name w:val="Normal"/>
     <w:qFormat/>
-    <w:rsid w:val="00263428"/>
+    <w:rsid w:val="00F23272"/>
+    <w:pPr>
+      <w:spacing w:after="200" w:line="276" w:lineRule="auto"/>
+    </w:pPr>
+    <w:rPr>
+      <w:sz w:val="22"/>
+    </w:rPr>
+  </w:style>
+  <w:style w:type="paragraph" w:styleId="3">
+    <w:name w:val="heading 3"/>
+    <w:basedOn w:val="a"/>
+    <w:next w:val="a"/>
+    <w:link w:val="30"/>
+    <w:qFormat/>
+    <w:rsid w:val="00162566"/>
     <w:pPr>
       <w:keepNext/>
-      <w:keepLines/>
-      <w:spacing w:before="480" w:after="0"/>
-      <w:outlineLvl w:val="0"/>
-    </w:pPr>
-    <w:rPr>
-      <w:rFonts w:asciiTheme="majorHAnsi" w:eastAsiaTheme="majorEastAsia" w:hAnsiTheme="majorHAnsi" w:cstheme="majorBidi"/>
-      <w:b/>
-      <w:bCs/>
-      <w:color w:val="365F91" w:themeColor="accent1" w:themeShade="BF"/>
-      <w:sz w:val="28"/>
-      <w:szCs w:val="28"/>
-    </w:rPr>
-  </w:style>
-  <w:style w:type="paragraph" w:styleId="Heading2">
-    <w:name w:val="heading 2"/>
-    <w:basedOn w:val="Normal"/>
-    <w:next w:val="Normal"/>
-    <w:link w:val="Heading2Char"/>
-    <w:uiPriority w:val="9"/>
-    <w:unhideWhenUsed/>
-    <w:qFormat/>
-    <w:rsid w:val="00263428"/>
-    <w:pPr>
-      <w:keepNext/>
-      <w:keepLines/>
-      <w:spacing w:before="200" w:after="0"/>
-      <w:outlineLvl w:val="1"/>
-    </w:pPr>
-    <w:rPr>
-      <w:rFonts w:asciiTheme="majorHAnsi" w:eastAsiaTheme="majorEastAsia" w:hAnsiTheme="majorHAnsi" w:cstheme="majorBidi"/>
-      <w:b/>
-      <w:bCs/>
-      <w:color w:val="4F81BD" w:themeColor="accent1"/>
-      <w:sz w:val="26"/>
-      <w:szCs w:val="26"/>
-    </w:rPr>
-  </w:style>
-  <w:style w:type="paragraph" w:styleId="Heading3">
-    <w:name w:val="heading 3"/>
-    <w:basedOn w:val="Normal"/>
-    <w:next w:val="Normal"/>
-    <w:link w:val="Heading3Char"/>
-    <w:uiPriority w:val="9"/>
-    <w:unhideWhenUsed/>
-    <w:qFormat/>
-    <w:rsid w:val="00263428"/>
-    <w:pPr>
-      <w:keepNext/>
-      <w:keepLines/>
-      <w:spacing w:before="200" w:after="0"/>
+      <w:spacing w:after="0" w:line="240" w:lineRule="auto"/>
+      <w:jc w:val="center"/>
       <w:outlineLvl w:val="2"/>
     </w:pPr>
     <w:rPr>
-      <w:rFonts w:asciiTheme="majorHAnsi" w:eastAsiaTheme="majorEastAsia" w:hAnsiTheme="majorHAnsi" w:cstheme="majorBidi"/>
+      <w:rFonts w:ascii="Times New Roman" w:eastAsia="Times New Roman" w:hAnsi="Times New Roman" w:cs="Times New Roman"/>
       <w:b/>
-      <w:bCs/>
-      <w:color w:val="4F81BD" w:themeColor="accent1"/>
+      <w:sz w:val="32"/>
+      <w:szCs w:val="20"/>
+      <w:lang w:eastAsia="ru-RU"/>
     </w:rPr>
   </w:style>
-  <w:style w:type="paragraph" w:styleId="Heading4">
-    <w:name w:val="heading 4"/>
-    <w:basedOn w:val="Normal"/>
-    <w:next w:val="Normal"/>
-    <w:link w:val="Heading4Char"/>
-    <w:uiPriority w:val="9"/>
-    <w:unhideWhenUsed/>
-    <w:qFormat/>
-    <w:rsid w:val="00263428"/>
-    <w:pPr>
-      <w:keepNext/>
-      <w:keepLines/>
-      <w:spacing w:before="200" w:after="0"/>
-      <w:outlineLvl w:val="3"/>
-    </w:pPr>
-    <w:rPr>
-      <w:rFonts w:asciiTheme="majorHAnsi" w:eastAsiaTheme="majorEastAsia" w:hAnsiTheme="majorHAnsi" w:cstheme="majorBidi"/>
-      <w:b/>
-      <w:bCs/>
-      <w:i/>
-      <w:iCs/>
-      <w:color w:val="4F81BD" w:themeColor="accent1"/>
-    </w:rPr>
-  </w:style>
-  <w:style w:type="paragraph" w:styleId="Heading5">
-    <w:name w:val="heading 5"/>
-    <w:basedOn w:val="Normal"/>
-    <w:next w:val="Normal"/>
-    <w:link w:val="Heading5Char"/>
-    <w:uiPriority w:val="9"/>
-    <w:unhideWhenUsed/>
-    <w:qFormat/>
-    <w:rsid w:val="00263428"/>
-    <w:pPr>
-      <w:keepNext/>
-      <w:keepLines/>
-      <w:spacing w:before="200" w:after="0"/>
-      <w:outlineLvl w:val="4"/>
-    </w:pPr>
-    <w:rPr>
-      <w:rFonts w:asciiTheme="majorHAnsi" w:eastAsiaTheme="majorEastAsia" w:hAnsiTheme="majorHAnsi" w:cstheme="majorBidi"/>
-      <w:color w:val="243F60" w:themeColor="accent1" w:themeShade="7F"/>
-    </w:rPr>
-  </w:style>
-  <w:style w:type="paragraph" w:styleId="Heading6">
-    <w:name w:val="heading 6"/>
-    <w:basedOn w:val="Normal"/>
-    <w:next w:val="Normal"/>
-    <w:link w:val="Heading6Char"/>
-    <w:uiPriority w:val="9"/>
-    <w:unhideWhenUsed/>
-    <w:qFormat/>
-    <w:rsid w:val="00263428"/>
-    <w:pPr>
-      <w:keepNext/>
-      <w:keepLines/>
-      <w:spacing w:before="200" w:after="0"/>
-      <w:outlineLvl w:val="5"/>
-    </w:pPr>
-    <w:rPr>
-      <w:rFonts w:asciiTheme="majorHAnsi" w:eastAsiaTheme="majorEastAsia" w:hAnsiTheme="majorHAnsi" w:cstheme="majorBidi"/>
-      <w:i/>
-      <w:iCs/>
-      <w:color w:val="243F60" w:themeColor="accent1" w:themeShade="7F"/>
-    </w:rPr>
-  </w:style>
-  <w:style w:type="paragraph" w:styleId="Heading7">
-    <w:name w:val="heading 7"/>
-    <w:basedOn w:val="Normal"/>
-    <w:next w:val="Normal"/>
-    <w:link w:val="Heading7Char"/>
-    <w:uiPriority w:val="9"/>
-    <w:unhideWhenUsed/>
-    <w:qFormat/>
-    <w:rsid w:val="00263428"/>
-    <w:pPr>
-      <w:keepNext/>
-      <w:keepLines/>
-      <w:spacing w:before="200" w:after="0"/>
-      <w:outlineLvl w:val="6"/>
-    </w:pPr>
-    <w:rPr>
-      <w:rFonts w:asciiTheme="majorHAnsi" w:eastAsiaTheme="majorEastAsia" w:hAnsiTheme="majorHAnsi" w:cstheme="majorBidi"/>
-      <w:i/>
-      <w:iCs/>
-      <w:color w:val="404040" w:themeColor="text1" w:themeTint="BF"/>
-    </w:rPr>
-  </w:style>
-  <w:style w:type="paragraph" w:styleId="Heading8">
-    <w:name w:val="heading 8"/>
-    <w:basedOn w:val="Normal"/>
-    <w:next w:val="Normal"/>
-    <w:link w:val="Heading8Char"/>
-    <w:uiPriority w:val="9"/>
-    <w:unhideWhenUsed/>
-    <w:qFormat/>
-    <w:rsid w:val="00263428"/>
-    <w:pPr>
-      <w:keepNext/>
-      <w:keepLines/>
-      <w:spacing w:before="200" w:after="0"/>
-      <w:outlineLvl w:val="7"/>
-    </w:pPr>
-    <w:rPr>
-      <w:rFonts w:asciiTheme="majorHAnsi" w:eastAsiaTheme="majorEastAsia" w:hAnsiTheme="majorHAnsi" w:cstheme="majorBidi"/>
-      <w:color w:val="404040" w:themeColor="text1" w:themeTint="BF"/>
-      <w:sz w:val="20"/>
-      <w:szCs w:val="20"/>
-    </w:rPr>
-  </w:style>
-  <w:style w:type="paragraph" w:styleId="Heading9">
-    <w:name w:val="heading 9"/>
-    <w:basedOn w:val="Normal"/>
-    <w:next w:val="Normal"/>
-    <w:link w:val="Heading9Char"/>
-    <w:uiPriority w:val="9"/>
-    <w:unhideWhenUsed/>
-    <w:qFormat/>
-    <w:rsid w:val="00263428"/>
-    <w:pPr>
-      <w:keepNext/>
-      <w:keepLines/>
-      <w:spacing w:before="200" w:after="0"/>
-      <w:outlineLvl w:val="8"/>
-    </w:pPr>
-    <w:rPr>
-      <w:rFonts w:asciiTheme="majorHAnsi" w:eastAsiaTheme="majorEastAsia" w:hAnsiTheme="majorHAnsi" w:cstheme="majorBidi"/>
-      <w:i/>
-      <w:iCs/>
-      <w:color w:val="404040" w:themeColor="text1" w:themeTint="BF"/>
-      <w:sz w:val="20"/>
-      <w:szCs w:val="20"/>
-    </w:rPr>
-  </w:style>
-  <w:style w:type="paragraph" w:styleId="Caption">
-    <w:name w:val="caption"/>
-    <w:basedOn w:val="Normal"/>
-    <w:next w:val="Normal"/>
-    <w:uiPriority w:val="35"/>
-    <w:unhideWhenUsed/>
-    <w:qFormat/>
-    <w:rsid w:val="00D23DB3"/>
-    <w:pPr>
-      <w:spacing w:after="200" w:line="240" w:lineRule="auto"/>
-    </w:pPr>
-    <w:rPr>
-      <w:i/>
-      <w:iCs/>
-      <w:color w:val="44546A" w:themeColor="text2"/>
-      <w:sz w:val="18"/>
-      <w:szCs w:val="18"/>
-    </w:rPr>
-  </w:style>
-  <w:style w:type="character" w:customStyle="1" w:styleId="Heading2Char">
-    <w:name w:val="Heading 2 Char"/>
-    <w:basedOn w:val="DefaultParagraphFont"/>
-    <w:link w:val="Heading2"/>
-    <w:uiPriority w:val="9"/>
-    <w:rsid w:val="00263428"/>
-    <w:rPr>
-      <w:rFonts w:asciiTheme="majorHAnsi" w:eastAsiaTheme="majorEastAsia" w:hAnsiTheme="majorHAnsi" w:cstheme="majorBidi"/>
-      <w:b/>
-      <w:bCs/>
-      <w:color w:val="4F81BD" w:themeColor="accent1"/>
-      <w:sz w:val="26"/>
-      <w:szCs w:val="26"/>
-    </w:rPr>
-  </w:style>
-  <w:style w:type="character" w:customStyle="1" w:styleId="Heading3Char">
-    <w:name w:val="Heading 3 Char"/>
-    <w:basedOn w:val="DefaultParagraphFont"/>
-    <w:link w:val="Heading3"/>
-    <w:uiPriority w:val="9"/>
-    <w:rsid w:val="00263428"/>
-    <w:rPr>
-      <w:rFonts w:asciiTheme="majorHAnsi" w:eastAsiaTheme="majorEastAsia" w:hAnsiTheme="majorHAnsi" w:cstheme="majorBidi"/>
-      <w:b/>
-      <w:bCs/>
-      <w:color w:val="4F81BD" w:themeColor="accent1"/>
-    </w:rPr>
-  </w:style>
-  <w:style w:type="character" w:customStyle="1" w:styleId="Heading4Char">
-    <w:name w:val="Heading 4 Char"/>
-    <w:basedOn w:val="DefaultParagraphFont"/>
-    <w:link w:val="Heading4"/>
-    <w:uiPriority w:val="9"/>
-    <w:rsid w:val="00263428"/>
-    <w:rPr>
-      <w:rFonts w:asciiTheme="majorHAnsi" w:eastAsiaTheme="majorEastAsia" w:hAnsiTheme="majorHAnsi" w:cstheme="majorBidi"/>
-      <w:b/>
-      <w:bCs/>
-      <w:i/>
-      <w:iCs/>
-      <w:color w:val="4F81BD" w:themeColor="accent1"/>
-    </w:rPr>
-  </w:style>
-  <w:style w:type="character" w:customStyle="1" w:styleId="Heading5Char">
-    <w:name w:val="Heading 5 Char"/>
-    <w:basedOn w:val="DefaultParagraphFont"/>
-    <w:link w:val="Heading5"/>
-    <w:uiPriority w:val="9"/>
-    <w:rsid w:val="00263428"/>
-    <w:rPr>
-      <w:rFonts w:asciiTheme="majorHAnsi" w:eastAsiaTheme="majorEastAsia" w:hAnsiTheme="majorHAnsi" w:cstheme="majorBidi"/>
-      <w:color w:val="243F60" w:themeColor="accent1" w:themeShade="7F"/>
-    </w:rPr>
-  </w:style>
-  <w:style w:type="character" w:customStyle="1" w:styleId="Heading6Char">
-    <w:name w:val="Heading 6 Char"/>
-    <w:basedOn w:val="DefaultParagraphFont"/>
-    <w:link w:val="Heading6"/>
-    <w:uiPriority w:val="9"/>
-    <w:rsid w:val="00263428"/>
-    <w:rPr>
-      <w:rFonts w:asciiTheme="majorHAnsi" w:eastAsiaTheme="majorEastAsia" w:hAnsiTheme="majorHAnsi" w:cstheme="majorBidi"/>
-      <w:i/>
-      <w:iCs/>
-      <w:color w:val="243F60" w:themeColor="accent1" w:themeShade="7F"/>
-    </w:rPr>
-  </w:style>
-  <w:style w:type="character" w:customStyle="1" w:styleId="Heading7Char">
-    <w:name w:val="Heading 7 Char"/>
-    <w:basedOn w:val="DefaultParagraphFont"/>
-    <w:link w:val="Heading7"/>
-    <w:uiPriority w:val="9"/>
-    <w:rsid w:val="00263428"/>
-    <w:rPr>
-      <w:rFonts w:asciiTheme="majorHAnsi" w:eastAsiaTheme="majorEastAsia" w:hAnsiTheme="majorHAnsi" w:cstheme="majorBidi"/>
-      <w:i/>
-      <w:iCs/>
-      <w:color w:val="404040" w:themeColor="text1" w:themeTint="BF"/>
-    </w:rPr>
-  </w:style>
-  <w:style w:type="character" w:customStyle="1" w:styleId="Heading8Char">
-    <w:name w:val="Heading 8 Char"/>
-    <w:basedOn w:val="DefaultParagraphFont"/>
-    <w:link w:val="Heading8"/>
-    <w:uiPriority w:val="9"/>
-    <w:rsid w:val="00263428"/>
-    <w:rPr>
-      <w:rFonts w:asciiTheme="majorHAnsi" w:eastAsiaTheme="majorEastAsia" w:hAnsiTheme="majorHAnsi" w:cstheme="majorBidi"/>
-      <w:color w:val="404040" w:themeColor="text1" w:themeTint="BF"/>
-      <w:sz w:val="20"/>
-      <w:szCs w:val="20"/>
-    </w:rPr>
-  </w:style>
-  <w:style w:type="character" w:customStyle="1" w:styleId="Heading9Char">
-    <w:name w:val="Heading 9 Char"/>
-    <w:basedOn w:val="DefaultParagraphFont"/>
-    <w:link w:val="Heading9"/>
-    <w:uiPriority w:val="9"/>
-    <w:rsid w:val="00263428"/>
-    <w:rPr>
-      <w:rFonts w:asciiTheme="majorHAnsi" w:eastAsiaTheme="majorEastAsia" w:hAnsiTheme="majorHAnsi" w:cstheme="majorBidi"/>
-      <w:i/>
-      <w:iCs/>
-      <w:color w:val="404040" w:themeColor="text1" w:themeTint="BF"/>
-      <w:sz w:val="20"/>
-      <w:szCs w:val="20"/>
-    </w:rPr>
-  </w:style>
-  <w:style w:type="paragraph" w:default="1" w:styleId="Normal">
-    <w:name w:val="Normal"/>
-    <w:qFormat/>
-    <w:rsid w:val="00B3465E"/>
-  </w:style>
-  <w:style w:type="character" w:default="1" w:styleId="DefaultParagraphFont">
+  <w:style w:type="character" w:default="1" w:styleId="a0">
     <w:name w:val="Default Paragraph Font"/>
     <w:uiPriority w:val="1"/>
     <w:semiHidden/>
     <w:unhideWhenUsed/>
   </w:style>
-  <w:style w:type="table" w:default="1" w:styleId="TableNormal">
+  <w:style w:type="table" w:default="1" w:styleId="a1">
     <w:name w:val="Normal Table"/>
     <w:uiPriority w:val="99"/>
     <w:semiHidden/>
     <w:unhideWhenUsed/>
-    <w:qFormat/>
     <w:tblPr>
+      <w:tblInd w:w="0" w:type="dxa"/>
       <w:tblCellMar>
         <w:top w:w="0" w:type="dxa"/>
         <w:left w:w="108" w:type="dxa"/>
@@ -2855,104 +3796,324 @@
       </w:tblCellMar>
     </w:tblPr>
   </w:style>
-  <w:style w:type="numbering" w:default="1" w:styleId="NoList">
+  <w:style w:type="numbering" w:default="1" w:styleId="a2">
     <w:name w:val="No List"/>
     <w:uiPriority w:val="99"/>
     <w:semiHidden/>
     <w:unhideWhenUsed/>
   </w:style>
-  <w:style w:styleId="FootnoteText" w:type="paragraph">
-    <w:name w:val="footnote text"/>
-    <w:basedOn w:val="Normal"/>
-    <w:link w:val="FootnoteTextChar"/>
+  <w:style w:type="character" w:styleId="a3">
+    <w:name w:val="Strong"/>
+    <w:basedOn w:val="a0"/>
+    <w:uiPriority w:val="22"/>
+    <w:qFormat/>
+    <w:rsid w:val="00020EA8"/>
+    <w:rPr>
+      <w:b/>
+      <w:bCs/>
+    </w:rPr>
+  </w:style>
+  <w:style w:type="character" w:customStyle="1" w:styleId="html-tag">
+    <w:name w:val="html-tag"/>
+    <w:basedOn w:val="a0"/>
+    <w:qFormat/>
+    <w:rsid w:val="00020EA8"/>
+  </w:style>
+  <w:style w:type="character" w:customStyle="1" w:styleId="a4">
+    <w:name w:val="Абзац списка Знак"/>
+    <w:uiPriority w:val="34"/>
+    <w:qFormat/>
+    <w:locked/>
+    <w:rsid w:val="00B26464"/>
+  </w:style>
+  <w:style w:type="character" w:customStyle="1" w:styleId="-">
+    <w:name w:val="Интернет-ссылка"/>
     <w:uiPriority w:val="99"/>
-    <w:semiHidden/>
-    <w:unhideWhenUsed/>
-    <w:rsid w:val="00E541C0"/>
+    <w:qFormat/>
+    <w:rsid w:val="008378F0"/>
+    <w:rPr>
+      <w:rFonts w:cs="Times New Roman"/>
+      <w:color w:val="0000FF"/>
+      <w:u w:val="single"/>
+    </w:rPr>
+  </w:style>
+  <w:style w:type="character" w:customStyle="1" w:styleId="Placeholder">
+    <w:name w:val="Placeholder"/>
+    <w:qFormat/>
+    <w:rsid w:val="002A202C"/>
+    <w:rPr>
+      <w:smallCaps/>
+      <w:color w:val="008080"/>
+      <w:u w:val="dotted"/>
+    </w:rPr>
+  </w:style>
+  <w:style w:type="character" w:customStyle="1" w:styleId="NumberingSymbols">
+    <w:name w:val="Numbering Symbols"/>
+    <w:qFormat/>
+    <w:rsid w:val="002A202C"/>
+  </w:style>
+  <w:style w:type="character" w:customStyle="1" w:styleId="Bullets">
+    <w:name w:val="Bullets"/>
+    <w:qFormat/>
+    <w:rsid w:val="002A202C"/>
+    <w:rPr>
+      <w:rFonts w:ascii="OpenSymbol" w:eastAsia="OpenSymbol" w:hAnsi="OpenSymbol" w:cs="OpenSymbol"/>
+    </w:rPr>
+  </w:style>
+  <w:style w:type="paragraph" w:customStyle="1" w:styleId="Heading">
+    <w:name w:val="Heading"/>
+    <w:basedOn w:val="a"/>
+    <w:next w:val="a5"/>
+    <w:qFormat/>
+    <w:rsid w:val="002A202C"/>
     <w:pPr>
-      <w:spacing w:after="0" w:lineRule="auto" w:line="240"/>
+      <w:keepNext/>
+      <w:spacing w:before="240" w:after="120"/>
     </w:pPr>
     <w:rPr>
-      <w:sz w:val="20"/>
-      <w:szCs w:val="20"/>
+      <w:rFonts w:ascii="Liberation Sans" w:eastAsia="Noto Sans CJK SC Regular" w:hAnsi="Liberation Sans" w:cs="Noto Sans Devanagari"/>
+      <w:sz w:val="28"/>
+      <w:szCs w:val="28"/>
     </w:rPr>
   </w:style>
-  <w:style w:styleId="FootnoteTextChar" w:type="character" w:customStyle="1">
-    <w:name w:val="Footnote Text Char"/>
-    <w:basedOn w:val="DefaultParagraphFont"/>
-    <w:link w:val="FootnoteText"/>
-    <w:uiPriority w:val="99"/>
-    <w:semiHidden/>
-    <w:rsid w:val="00E541C0"/>
+  <w:style w:type="paragraph" w:styleId="a5">
+    <w:name w:val="Body Text"/>
+    <w:basedOn w:val="a"/>
+    <w:rsid w:val="002A202C"/>
+    <w:pPr>
+      <w:spacing w:after="140"/>
+    </w:pPr>
+  </w:style>
+  <w:style w:type="paragraph" w:styleId="a6">
+    <w:name w:val="List"/>
+    <w:basedOn w:val="a5"/>
+    <w:rsid w:val="002A202C"/>
     <w:rPr>
-      <w:sz w:val="20"/>
-      <w:szCs w:val="20"/>
+      <w:rFonts w:cs="Arial"/>
     </w:rPr>
   </w:style>
-  <w:style w:styleId="FootnoteReference" w:type="character">
-    <w:name w:val="footnote reference"/>
-    <w:basedOn w:val="DefaultParagraphFont"/>
-    <w:uiPriority w:val="99"/>
-    <w:semiHidden/>
-    <w:unhideWhenUsed/>
-    <w:rsid w:val="00E541C0"/>
+  <w:style w:type="paragraph" w:customStyle="1" w:styleId="1">
+    <w:name w:val="Название объекта1"/>
+    <w:basedOn w:val="a"/>
+    <w:qFormat/>
+    <w:rsid w:val="002A202C"/>
+    <w:pPr>
+      <w:suppressLineNumbers/>
+      <w:spacing w:before="120" w:after="120"/>
+    </w:pPr>
     <w:rPr>
-      <w:vertAlign w:val="superscript"/>
+      <w:rFonts w:cs="Arial"/>
+      <w:i/>
+      <w:iCs/>
+      <w:sz w:val="24"/>
+      <w:szCs w:val="24"/>
     </w:rPr>
   </w:style>
-  <w:style w:type="paragraph" w:styleId="EndnoteText">
-    <w:name w:val="endnote text"/>
-    <w:basedOn w:val="Normal"/>
-    <w:link w:val="EndnoteTextChar"/>
-    <w:uiPriority w:val="99"/>
-    <w:semiHidden/>
-    <w:unhideWhenUsed/>
-    <w:rsid w:val="0054139F"/>
+  <w:style w:type="paragraph" w:customStyle="1" w:styleId="Index">
+    <w:name w:val="Index"/>
+    <w:basedOn w:val="a"/>
+    <w:qFormat/>
+    <w:rsid w:val="002A202C"/>
     <w:pPr>
-      <w:spacing w:after="0" w:line="240" w:lineRule="auto"/>
+      <w:suppressLineNumbers/>
     </w:pPr>
     <w:rPr>
-      <w:sz w:val="20"/>
-      <w:szCs w:val="20"/>
+      <w:rFonts w:cs="Noto Sans Devanagari"/>
     </w:rPr>
   </w:style>
-  <w:style w:type="character" w:customStyle="1" w:styleId="EndnoteTextChar">
-    <w:name w:val="Endnote Text Char"/>
-    <w:basedOn w:val="DefaultParagraphFont"/>
-    <w:link w:val="EndnoteText"/>
-    <w:uiPriority w:val="99"/>
-    <w:semiHidden/>
-    <w:rsid w:val="0054139F"/>
+  <w:style w:type="paragraph" w:customStyle="1" w:styleId="10">
+    <w:name w:val="Заголовок1"/>
+    <w:basedOn w:val="a"/>
+    <w:next w:val="a5"/>
+    <w:qFormat/>
+    <w:rsid w:val="002A202C"/>
+    <w:pPr>
+      <w:keepNext/>
+      <w:spacing w:before="240" w:after="120"/>
+    </w:pPr>
     <w:rPr>
-      <w:sz w:val="20"/>
-      <w:szCs w:val="20"/>
+      <w:rFonts w:ascii="Liberation Sans" w:eastAsia="Microsoft YaHei" w:hAnsi="Liberation Sans" w:cs="Arial"/>
+      <w:sz w:val="28"/>
+      <w:szCs w:val="28"/>
     </w:rPr>
   </w:style>
-  <w:style w:type="character" w:styleId="EndnoteReference">
-    <w:name w:val="endnote reference"/>
-    <w:basedOn w:val="DefaultParagraphFont"/>
-    <w:uiPriority w:val="99"/>
-    <w:semiHidden/>
-    <w:unhideWhenUsed/>
-    <w:rsid w:val="0054139F"/>
+  <w:style w:type="paragraph" w:customStyle="1" w:styleId="11">
+    <w:name w:val="Указатель1"/>
+    <w:basedOn w:val="a"/>
+    <w:qFormat/>
+    <w:rsid w:val="002A202C"/>
+    <w:pPr>
+      <w:suppressLineNumbers/>
+    </w:pPr>
     <w:rPr>
-      <w:vertAlign w:val="superscript"/>
+      <w:rFonts w:cs="Arial"/>
     </w:rPr>
   </w:style>
-  <w:style w:type="paragraph" w:styleId="a9">
+  <w:style w:type="paragraph" w:styleId="a7">
     <w:name w:val="List Paragraph"/>
     <w:basedOn w:val="a"/>
     <w:uiPriority w:val="34"/>
     <w:qFormat/>
-    <w:rsid w:val="00173438"/>
+    <w:rsid w:val="00CC2966"/>
     <w:pPr>
       <w:ind w:left="720"/>
       <w:contextualSpacing/>
     </w:pPr>
   </w:style>
-  <w:style w:type="paragraph" w:default="1" w:styleId="a">
-    <w:name w:val="Normal"/>
+  <w:style w:type="paragraph" w:styleId="a8">
+    <w:name w:val="Normal (Web)"/>
+    <w:basedOn w:val="a"/>
+    <w:unhideWhenUsed/>
     <w:qFormat/>
+    <w:rsid w:val="008378F0"/>
+    <w:pPr>
+      <w:spacing w:beforeAutospacing="1" w:after="119" w:line="240" w:lineRule="auto"/>
+    </w:pPr>
+    <w:rPr>
+      <w:rFonts w:ascii="Times New Roman" w:eastAsia="Times New Roman" w:hAnsi="Times New Roman" w:cs="Times New Roman"/>
+      <w:sz w:val="24"/>
+      <w:szCs w:val="24"/>
+      <w:lang w:eastAsia="ru-RU"/>
+    </w:rPr>
+  </w:style>
+  <w:style w:type="paragraph" w:customStyle="1" w:styleId="TableContents">
+    <w:name w:val="Table Contents"/>
+    <w:basedOn w:val="a"/>
+    <w:qFormat/>
+    <w:rsid w:val="002A202C"/>
+    <w:pPr>
+      <w:suppressLineNumbers/>
+    </w:pPr>
+  </w:style>
+  <w:style w:type="paragraph" w:customStyle="1" w:styleId="TableHeading">
+    <w:name w:val="Table Heading"/>
+    <w:basedOn w:val="TableContents"/>
+    <w:qFormat/>
+    <w:rsid w:val="002A202C"/>
+    <w:pPr>
+      <w:jc w:val="center"/>
+    </w:pPr>
+    <w:rPr>
+      <w:b/>
+      <w:bCs/>
+    </w:rPr>
+  </w:style>
+  <w:style w:type="table" w:styleId="a9">
+    <w:name w:val="Table Grid"/>
+    <w:basedOn w:val="a1"/>
+    <w:uiPriority w:val="59"/>
+    <w:rsid w:val="00020EA8"/>
+    <w:tblPr>
+      <w:tblBorders>
+        <w:top w:val="single" w:sz="4" w:space="0" w:color="auto"/>
+        <w:left w:val="single" w:sz="4" w:space="0" w:color="auto"/>
+        <w:bottom w:val="single" w:sz="4" w:space="0" w:color="auto"/>
+        <w:right w:val="single" w:sz="4" w:space="0" w:color="auto"/>
+        <w:insideH w:val="single" w:sz="4" w:space="0" w:color="auto"/>
+        <w:insideV w:val="single" w:sz="4" w:space="0" w:color="auto"/>
+      </w:tblBorders>
+    </w:tblPr>
+  </w:style>
+  <w:style w:type="character" w:styleId="aa">
+    <w:name w:val="Placeholder Text"/>
+    <w:basedOn w:val="a0"/>
+    <w:uiPriority w:val="99"/>
+    <w:semiHidden/>
+    <w:rsid w:val="007B327E"/>
+    <w:rPr>
+      <w:color w:val="808080"/>
+    </w:rPr>
+  </w:style>
+  <w:style w:type="paragraph" w:styleId="ab">
+    <w:name w:val="Balloon Text"/>
+    <w:basedOn w:val="a"/>
+    <w:link w:val="ac"/>
+    <w:uiPriority w:val="99"/>
+    <w:semiHidden/>
+    <w:unhideWhenUsed/>
+    <w:rsid w:val="00331037"/>
+    <w:pPr>
+      <w:spacing w:after="0" w:line="240" w:lineRule="auto"/>
+    </w:pPr>
+    <w:rPr>
+      <w:rFonts w:ascii="Tahoma" w:hAnsi="Tahoma" w:cs="Tahoma"/>
+      <w:sz w:val="16"/>
+      <w:szCs w:val="16"/>
+    </w:rPr>
+  </w:style>
+  <w:style w:type="character" w:customStyle="1" w:styleId="ac">
+    <w:name w:val="Текст выноски Знак"/>
+    <w:basedOn w:val="a0"/>
+    <w:link w:val="ab"/>
+    <w:uiPriority w:val="99"/>
+    <w:semiHidden/>
+    <w:rsid w:val="00331037"/>
+    <w:rPr>
+      <w:rFonts w:ascii="Tahoma" w:hAnsi="Tahoma" w:cs="Tahoma"/>
+      <w:sz w:val="16"/>
+      <w:szCs w:val="16"/>
+    </w:rPr>
+  </w:style>
+  <w:style w:type="paragraph" w:styleId="ad">
+    <w:name w:val="header"/>
+    <w:basedOn w:val="a"/>
+    <w:link w:val="ae"/>
+    <w:uiPriority w:val="99"/>
+    <w:unhideWhenUsed/>
+    <w:rsid w:val="00162566"/>
+    <w:pPr>
+      <w:tabs>
+        <w:tab w:val="center" w:pos="4677"/>
+        <w:tab w:val="right" w:pos="9355"/>
+      </w:tabs>
+      <w:spacing w:after="0" w:line="240" w:lineRule="auto"/>
+    </w:pPr>
+  </w:style>
+  <w:style w:type="character" w:customStyle="1" w:styleId="ae">
+    <w:name w:val="Верхний колонтитул Знак"/>
+    <w:basedOn w:val="a0"/>
+    <w:link w:val="ad"/>
+    <w:uiPriority w:val="99"/>
+    <w:rsid w:val="00162566"/>
+    <w:rPr>
+      <w:sz w:val="22"/>
+    </w:rPr>
+  </w:style>
+  <w:style w:type="paragraph" w:styleId="af">
+    <w:name w:val="footer"/>
+    <w:basedOn w:val="a"/>
+    <w:link w:val="af0"/>
+    <w:unhideWhenUsed/>
+    <w:rsid w:val="00162566"/>
+    <w:pPr>
+      <w:tabs>
+        <w:tab w:val="center" w:pos="4677"/>
+        <w:tab w:val="right" w:pos="9355"/>
+      </w:tabs>
+      <w:spacing w:after="0" w:line="240" w:lineRule="auto"/>
+    </w:pPr>
+  </w:style>
+  <w:style w:type="character" w:customStyle="1" w:styleId="af0">
+    <w:name w:val="Нижний колонтитул Знак"/>
+    <w:basedOn w:val="a0"/>
+    <w:link w:val="af"/>
+    <w:rsid w:val="00162566"/>
+    <w:rPr>
+      <w:sz w:val="22"/>
+    </w:rPr>
+  </w:style>
+  <w:style w:type="character" w:customStyle="1" w:styleId="30">
+    <w:name w:val="Заголовок 3 Знак"/>
+    <w:basedOn w:val="a0"/>
+    <w:link w:val="3"/>
+    <w:rsid w:val="00162566"/>
+    <w:rPr>
+      <w:rFonts w:ascii="Times New Roman" w:eastAsia="Times New Roman" w:hAnsi="Times New Roman" w:cs="Times New Roman"/>
+      <w:b/>
+      <w:sz w:val="32"/>
+      <w:szCs w:val="20"/>
+      <w:lang w:eastAsia="ru-RU"/>
+    </w:rPr>
   </w:style>
   <w:style w:type="paragraph" w:customStyle="1" w:styleId="leftmargin">
     <w:name w:val="left_margin"/>
@@ -2968,9 +4129,300 @@
       <w:lang w:eastAsia="ru-RU"/>
     </w:rPr>
   </w:style>
-  <w:style w:type="paragraph" w:default="1" w:styleId="a">
-    <w:name w:val="Normal"/>
-    <w:qFormat/>
-  </w:style>
 </w:styles>
+</file>
+
+<file path=word/theme/theme1.xml><?xml version="1.0" encoding="utf-8"?>
+<a:theme xmlns:a="http://schemas.openxmlformats.org/drawingml/2006/main" name="Тема Office">
+  <a:themeElements>
+    <a:clrScheme name="Стандартная">
+      <a:dk1>
+        <a:sysClr val="windowText" lastClr="000000"/>
+      </a:dk1>
+      <a:lt1>
+        <a:sysClr val="window" lastClr="FFFFFF"/>
+      </a:lt1>
+      <a:dk2>
+        <a:srgbClr val="1F497D"/>
+      </a:dk2>
+      <a:lt2>
+        <a:srgbClr val="EEECE1"/>
+      </a:lt2>
+      <a:accent1>
+        <a:srgbClr val="4F81BD"/>
+      </a:accent1>
+      <a:accent2>
+        <a:srgbClr val="C0504D"/>
+      </a:accent2>
+      <a:accent3>
+        <a:srgbClr val="9BBB59"/>
+      </a:accent3>
+      <a:accent4>
+        <a:srgbClr val="8064A2"/>
+      </a:accent4>
+      <a:accent5>
+        <a:srgbClr val="4BACC6"/>
+      </a:accent5>
+      <a:accent6>
+        <a:srgbClr val="F79646"/>
+      </a:accent6>
+      <a:hlink>
+        <a:srgbClr val="0000FF"/>
+      </a:hlink>
+      <a:folHlink>
+        <a:srgbClr val="800080"/>
+      </a:folHlink>
+    </a:clrScheme>
+    <a:fontScheme name="Стандартная">
+      <a:majorFont>
+        <a:latin typeface="Cambria"/>
+        <a:ea typeface=""/>
+        <a:cs typeface=""/>
+        <a:font script="Jpan" typeface="ＭＳ ゴシック"/>
+        <a:font script="Hang" typeface="맑은 고딕"/>
+        <a:font script="Hans" typeface="宋体"/>
+        <a:font script="Hant" typeface="新細明體"/>
+        <a:font script="Arab" typeface="Times New Roman"/>
+        <a:font script="Hebr" typeface="Times New Roman"/>
+        <a:font script="Thai" typeface="Angsana New"/>
+        <a:font script="Ethi" typeface="Nyala"/>
+        <a:font script="Beng" typeface="Vrinda"/>
+        <a:font script="Gujr" typeface="Shruti"/>
+        <a:font script="Khmr" typeface="MoolBoran"/>
+        <a:font script="Knda" typeface="Tunga"/>
+        <a:font script="Guru" typeface="Raavi"/>
+        <a:font script="Cans" typeface="Euphemia"/>
+        <a:font script="Cher" typeface="Plantagenet Cherokee"/>
+        <a:font script="Yiii" typeface="Microsoft Yi Baiti"/>
+        <a:font script="Tibt" typeface="Microsoft Himalaya"/>
+        <a:font script="Thaa" typeface="MV Boli"/>
+        <a:font script="Deva" typeface="Mangal"/>
+        <a:font script="Telu" typeface="Gautami"/>
+        <a:font script="Taml" typeface="Latha"/>
+        <a:font script="Syrc" typeface="Estrangelo Edessa"/>
+        <a:font script="Orya" typeface="Kalinga"/>
+        <a:font script="Mlym" typeface="Kartika"/>
+        <a:font script="Laoo" typeface="DokChampa"/>
+        <a:font script="Sinh" typeface="Iskoola Pota"/>
+        <a:font script="Mong" typeface="Mongolian Baiti"/>
+        <a:font script="Viet" typeface="Times New Roman"/>
+        <a:font script="Uigh" typeface="Microsoft Uighur"/>
+      </a:majorFont>
+      <a:minorFont>
+        <a:latin typeface="Calibri"/>
+        <a:ea typeface=""/>
+        <a:cs typeface=""/>
+        <a:font script="Jpan" typeface="ＭＳ 明朝"/>
+        <a:font script="Hang" typeface="맑은 고딕"/>
+        <a:font script="Hans" typeface="宋体"/>
+        <a:font script="Hant" typeface="新細明體"/>
+        <a:font script="Arab" typeface="Arial"/>
+        <a:font script="Hebr" typeface="Arial"/>
+        <a:font script="Thai" typeface="Cordia New"/>
+        <a:font script="Ethi" typeface="Nyala"/>
+        <a:font script="Beng" typeface="Vrinda"/>
+        <a:font script="Gujr" typeface="Shruti"/>
+        <a:font script="Khmr" typeface="DaunPenh"/>
+        <a:font script="Knda" typeface="Tunga"/>
+        <a:font script="Guru" typeface="Raavi"/>
+        <a:font script="Cans" typeface="Euphemia"/>
+        <a:font script="Cher" typeface="Plantagenet Cherokee"/>
+        <a:font script="Yiii" typeface="Microsoft Yi Baiti"/>
+        <a:font script="Tibt" typeface="Microsoft Himalaya"/>
+        <a:font script="Thaa" typeface="MV Boli"/>
+        <a:font script="Deva" typeface="Mangal"/>
+        <a:font script="Telu" typeface="Gautami"/>
+        <a:font script="Taml" typeface="Latha"/>
+        <a:font script="Syrc" typeface="Estrangelo Edessa"/>
+        <a:font script="Orya" typeface="Kalinga"/>
+        <a:font script="Mlym" typeface="Kartika"/>
+        <a:font script="Laoo" typeface="DokChampa"/>
+        <a:font script="Sinh" typeface="Iskoola Pota"/>
+        <a:font script="Mong" typeface="Mongolian Baiti"/>
+        <a:font script="Viet" typeface="Arial"/>
+        <a:font script="Uigh" typeface="Microsoft Uighur"/>
+      </a:minorFont>
+    </a:fontScheme>
+    <a:fmtScheme name="Стандартная">
+      <a:fillStyleLst>
+        <a:solidFill>
+          <a:schemeClr val="phClr"/>
+        </a:solidFill>
+        <a:gradFill rotWithShape="1">
+          <a:gsLst>
+            <a:gs pos="0">
+              <a:schemeClr val="phClr">
+                <a:tint val="50000"/>
+                <a:satMod val="300000"/>
+              </a:schemeClr>
+            </a:gs>
+            <a:gs pos="35000">
+              <a:schemeClr val="phClr">
+                <a:tint val="37000"/>
+                <a:satMod val="300000"/>
+              </a:schemeClr>
+            </a:gs>
+            <a:gs pos="100000">
+              <a:schemeClr val="phClr">
+                <a:tint val="15000"/>
+                <a:satMod val="350000"/>
+              </a:schemeClr>
+            </a:gs>
+          </a:gsLst>
+          <a:lin ang="16200000" scaled="1"/>
+        </a:gradFill>
+        <a:gradFill rotWithShape="1">
+          <a:gsLst>
+            <a:gs pos="0">
+              <a:schemeClr val="phClr">
+                <a:shade val="51000"/>
+                <a:satMod val="130000"/>
+              </a:schemeClr>
+            </a:gs>
+            <a:gs pos="80000">
+              <a:schemeClr val="phClr">
+                <a:shade val="93000"/>
+                <a:satMod val="130000"/>
+              </a:schemeClr>
+            </a:gs>
+            <a:gs pos="100000">
+              <a:schemeClr val="phClr">
+                <a:shade val="94000"/>
+                <a:satMod val="135000"/>
+              </a:schemeClr>
+            </a:gs>
+          </a:gsLst>
+          <a:lin ang="16200000" scaled="0"/>
+        </a:gradFill>
+      </a:fillStyleLst>
+      <a:lnStyleLst>
+        <a:ln w="9525" cap="flat" cmpd="sng" algn="ctr">
+          <a:solidFill>
+            <a:schemeClr val="phClr">
+              <a:shade val="95000"/>
+              <a:satMod val="105000"/>
+            </a:schemeClr>
+          </a:solidFill>
+          <a:prstDash val="solid"/>
+        </a:ln>
+        <a:ln w="25400" cap="flat" cmpd="sng" algn="ctr">
+          <a:solidFill>
+            <a:schemeClr val="phClr"/>
+          </a:solidFill>
+          <a:prstDash val="solid"/>
+        </a:ln>
+        <a:ln w="38100" cap="flat" cmpd="sng" algn="ctr">
+          <a:solidFill>
+            <a:schemeClr val="phClr"/>
+          </a:solidFill>
+          <a:prstDash val="solid"/>
+        </a:ln>
+      </a:lnStyleLst>
+      <a:effectStyleLst>
+        <a:effectStyle>
+          <a:effectLst>
+            <a:outerShdw blurRad="40000" dist="20000" dir="5400000" rotWithShape="0">
+              <a:srgbClr val="000000">
+                <a:alpha val="38000"/>
+              </a:srgbClr>
+            </a:outerShdw>
+          </a:effectLst>
+        </a:effectStyle>
+        <a:effectStyle>
+          <a:effectLst>
+            <a:outerShdw blurRad="40000" dist="23000" dir="5400000" rotWithShape="0">
+              <a:srgbClr val="000000">
+                <a:alpha val="35000"/>
+              </a:srgbClr>
+            </a:outerShdw>
+          </a:effectLst>
+        </a:effectStyle>
+        <a:effectStyle>
+          <a:effectLst>
+            <a:outerShdw blurRad="40000" dist="23000" dir="5400000" rotWithShape="0">
+              <a:srgbClr val="000000">
+                <a:alpha val="35000"/>
+              </a:srgbClr>
+            </a:outerShdw>
+          </a:effectLst>
+          <a:scene3d>
+            <a:camera prst="orthographicFront">
+              <a:rot lat="0" lon="0" rev="0"/>
+            </a:camera>
+            <a:lightRig rig="threePt" dir="t">
+              <a:rot lat="0" lon="0" rev="1200000"/>
+            </a:lightRig>
+          </a:scene3d>
+          <a:sp3d>
+            <a:bevelT w="63500" h="25400"/>
+          </a:sp3d>
+        </a:effectStyle>
+      </a:effectStyleLst>
+      <a:bgFillStyleLst>
+        <a:solidFill>
+          <a:schemeClr val="phClr"/>
+        </a:solidFill>
+        <a:gradFill rotWithShape="1">
+          <a:gsLst>
+            <a:gs pos="0">
+              <a:schemeClr val="phClr">
+                <a:tint val="40000"/>
+                <a:satMod val="350000"/>
+              </a:schemeClr>
+            </a:gs>
+            <a:gs pos="40000">
+              <a:schemeClr val="phClr">
+                <a:tint val="45000"/>
+                <a:shade val="99000"/>
+                <a:satMod val="350000"/>
+              </a:schemeClr>
+            </a:gs>
+            <a:gs pos="100000">
+              <a:schemeClr val="phClr">
+                <a:shade val="20000"/>
+                <a:satMod val="255000"/>
+              </a:schemeClr>
+            </a:gs>
+          </a:gsLst>
+          <a:path path="circle">
+            <a:fillToRect l="50000" t="-80000" r="50000" b="180000"/>
+          </a:path>
+        </a:gradFill>
+        <a:gradFill rotWithShape="1">
+          <a:gsLst>
+            <a:gs pos="0">
+              <a:schemeClr val="phClr">
+                <a:tint val="80000"/>
+                <a:satMod val="300000"/>
+              </a:schemeClr>
+            </a:gs>
+            <a:gs pos="100000">
+              <a:schemeClr val="phClr">
+                <a:shade val="30000"/>
+                <a:satMod val="200000"/>
+              </a:schemeClr>
+            </a:gs>
+          </a:gsLst>
+          <a:path path="circle">
+            <a:fillToRect l="50000" t="50000" r="50000" b="50000"/>
+          </a:path>
+        </a:gradFill>
+      </a:bgFillStyleLst>
+    </a:fmtScheme>
+  </a:themeElements>
+  <a:objectDefaults/>
+  <a:extraClrSchemeLst/>
+</a:theme>
+</file>
+
+<file path=customXml/item1.xml><?xml version="1.0" encoding="utf-8"?>
+<b:Sources xmlns:b="http://schemas.openxmlformats.org/officeDocument/2006/bibliography" xmlns="http://schemas.openxmlformats.org/officeDocument/2006/bibliography" SelectedStyle="\APA.XSL" StyleName="APA Fifth Edition"/>
+</file>
+
+<file path=customXml/itemProps1.xml><?xml version="1.0" encoding="utf-8"?>
+<ds:datastoreItem xmlns:ds="http://schemas.openxmlformats.org/officeDocument/2006/customXml" ds:itemID="{42AF8424-A94F-4681-9BC5-EE1D80F35837}">
+  <ds:schemaRefs>
+    <ds:schemaRef ds:uri="http://schemas.openxmlformats.org/officeDocument/2006/bibliography"/>
+  </ds:schemaRefs>
+</ds:datastoreItem>
 </file>
</xml_diff>